<commit_message>
teilweise Zeit verschwendet, aber immerhin Datenblatt und Skript getestet
</commit_message>
<xml_diff>
--- a/Doku.docx
+++ b/Doku.docx
@@ -156,7 +156,7 @@
                                         <w:sz w:val="24"/>
                                         <w:szCs w:val="24"/>
                                       </w:rPr>
-                                      <w:t>Kühnel, Daniel</w:t>
+                                      <w:t>Max Ullmann; Daniel Kühnel</w:t>
                                     </w:r>
                                   </w:sdtContent>
                                 </w:sdt>
@@ -167,7 +167,7 @@
                                     <w:sz w:val="24"/>
                                     <w:szCs w:val="24"/>
                                   </w:rPr>
-                                  <w:t xml:space="preserve">   Ullmann, Max</w:t>
+                                  <w:t xml:space="preserve"> </w:t>
                                 </w:r>
                               </w:p>
                             </w:txbxContent>
@@ -269,7 +269,7 @@
                                   <w:sz w:val="24"/>
                                   <w:szCs w:val="24"/>
                                 </w:rPr>
-                                <w:t>Kühnel, Daniel</w:t>
+                                <w:t>Max Ullmann; Daniel Kühnel</w:t>
                               </w:r>
                             </w:sdtContent>
                           </w:sdt>
@@ -280,7 +280,7 @@
                               <w:sz w:val="24"/>
                               <w:szCs w:val="24"/>
                             </w:rPr>
-                            <w:t xml:space="preserve">   Ullmann, Max</w:t>
+                            <w:t xml:space="preserve"> </w:t>
                           </w:r>
                         </w:p>
                       </w:txbxContent>
@@ -781,12 +781,14 @@
       <w:r>
         <w:t>Übersicht Sensoren</w:t>
       </w:r>
+      <w:bookmarkStart w:id="3" w:name="_Ref120696117"/>
       <w:r>
         <w:rPr>
           <w:rStyle w:val="Funotenzeichen"/>
         </w:rPr>
         <w:footnoteReference w:id="1"/>
       </w:r>
+      <w:bookmarkEnd w:id="3"/>
     </w:p>
     <w:tbl>
       <w:tblPr>
@@ -805,7 +807,10 @@
           <w:tcPr>
             <w:tcW w:w="2265" w:type="dxa"/>
           </w:tcPr>
-          <w:p/>
+          <w:p>
+            <w:bookmarkStart w:id="4" w:name="_GoBack"/>
+            <w:bookmarkEnd w:id="4"/>
+          </w:p>
         </w:tc>
         <w:tc>
           <w:tcPr>
@@ -825,6 +830,9 @@
             <w:r>
               <w:t>Temperatursensor</w:t>
             </w:r>
+            <w:r>
+              <w:t xml:space="preserve"> (DHT11)</w:t>
+            </w:r>
           </w:p>
         </w:tc>
         <w:tc>
@@ -834,6 +842,12 @@
           <w:p>
             <w:r>
               <w:t>Feuchtigkeitssensor</w:t>
+            </w:r>
+            <w:r>
+              <w:t xml:space="preserve"> </w:t>
+            </w:r>
+            <w:r>
+              <w:t>(DHT11)</w:t>
             </w:r>
           </w:p>
         </w:tc>
@@ -942,9 +956,77 @@
       </w:tr>
     </w:tbl>
     <w:p/>
+    <w:p>
+      <w:r>
+        <w:t>DHT11 Datenblatt</w:t>
+      </w:r>
+      <w:r>
+        <w:fldChar w:fldCharType="begin"/>
+      </w:r>
+      <w:r>
+        <w:instrText xml:space="preserve"> NOTEREF _Ref120696117 \f \h </w:instrText>
+      </w:r>
+      <w:r>
+        <w:fldChar w:fldCharType="separate"/>
+      </w:r>
+      <w:r>
+        <w:rPr>
+          <w:rStyle w:val="Funotenzeichen"/>
+        </w:rPr>
+        <w:t>1</w:t>
+      </w:r>
+      <w:r>
+        <w:fldChar w:fldCharType="end"/>
+      </w:r>
+      <w:r>
+        <w:t>:</w:t>
+      </w:r>
+    </w:p>
+    <w:p>
+      <w:r>
+        <w:rPr>
+          <w:noProof/>
+        </w:rPr>
+        <w:drawing>
+          <wp:inline distT="0" distB="0" distL="0" distR="0" wp14:anchorId="2070FAA9" wp14:editId="30198B97">
+            <wp:extent cx="5760720" cy="4833620"/>
+            <wp:effectExtent l="0" t="0" r="0" b="5080"/>
+            <wp:docPr id="1" name="Grafik 1"/>
+            <wp:cNvGraphicFramePr>
+              <a:graphicFrameLocks xmlns:a="http://schemas.openxmlformats.org/drawingml/2006/main" noChangeAspect="1"/>
+            </wp:cNvGraphicFramePr>
+            <a:graphic xmlns:a="http://schemas.openxmlformats.org/drawingml/2006/main">
+              <a:graphicData uri="http://schemas.openxmlformats.org/drawingml/2006/picture">
+                <pic:pic xmlns:pic="http://schemas.openxmlformats.org/drawingml/2006/picture">
+                  <pic:nvPicPr>
+                    <pic:cNvPr id="1" name=""/>
+                    <pic:cNvPicPr/>
+                  </pic:nvPicPr>
+                  <pic:blipFill>
+                    <a:blip r:embed="rId8"/>
+                    <a:stretch>
+                      <a:fillRect/>
+                    </a:stretch>
+                  </pic:blipFill>
+                  <pic:spPr>
+                    <a:xfrm>
+                      <a:off x="0" y="0"/>
+                      <a:ext cx="5760720" cy="4833620"/>
+                    </a:xfrm>
+                    <a:prstGeom prst="rect">
+                      <a:avLst/>
+                    </a:prstGeom>
+                  </pic:spPr>
+                </pic:pic>
+              </a:graphicData>
+            </a:graphic>
+          </wp:inline>
+        </w:drawing>
+      </w:r>
+    </w:p>
     <w:p/>
     <w:sectPr>
-      <w:footerReference w:type="default" r:id="rId8"/>
+      <w:footerReference w:type="default" r:id="rId9"/>
       <w:pgSz w:w="11906" w:h="16838"/>
       <w:pgMar w:top="1417" w:right="1417" w:bottom="1134" w:left="1417" w:header="708" w:footer="708" w:gutter="0"/>
       <w:pgNumType w:start="0"/>
@@ -1065,21 +1147,7 @@
           <w:rPr>
             <w:rStyle w:val="Hyperlink"/>
           </w:rPr>
-          <w:t>Datenbla</w:t>
-        </w:r>
-        <w:bookmarkStart w:id="3" w:name="_GoBack"/>
-        <w:bookmarkEnd w:id="3"/>
-        <w:r>
-          <w:rPr>
-            <w:rStyle w:val="Hyperlink"/>
-          </w:rPr>
-          <w:t>t</w:t>
-        </w:r>
-        <w:r>
-          <w:rPr>
-            <w:rStyle w:val="Hyperlink"/>
-          </w:rPr>
-          <w:t>t (EN)</w:t>
+          <w:t>https://www.mouser.com/datasheet/2/758/DHT11-Technical-Data-Sheet-Translated-Version-1143054.pdf</w:t>
         </w:r>
       </w:hyperlink>
     </w:p>
@@ -1753,7 +1821,6 @@
     <w:name w:val="footnote reference"/>
     <w:basedOn w:val="Absatz-Standardschriftart"/>
     <w:uiPriority w:val="99"/>
-    <w:semiHidden/>
     <w:unhideWhenUsed/>
     <w:rsid w:val="008235B6"/>
     <w:rPr>
@@ -2106,7 +2173,7 @@
 </file>
 
 <file path=customXml/itemProps2.xml><?xml version="1.0" encoding="utf-8"?>
-<ds:datastoreItem xmlns:ds="http://schemas.openxmlformats.org/officeDocument/2006/customXml" ds:itemID="{C3E5A1D3-535E-4AE6-8121-E6213041D93F}">
+<ds:datastoreItem xmlns:ds="http://schemas.openxmlformats.org/officeDocument/2006/customXml" ds:itemID="{07327CDA-2D53-4590-AC8D-5CADBEBE237E}">
   <ds:schemaRefs>
     <ds:schemaRef ds:uri="http://schemas.openxmlformats.org/officeDocument/2006/bibliography"/>
   </ds:schemaRefs>

</xml_diff>

<commit_message>
Dokument überarbeitet während der andere Programmieren oder so
</commit_message>
<xml_diff>
--- a/Doku.docx
+++ b/Doku.docx
@@ -156,7 +156,7 @@
                                         <w:sz w:val="24"/>
                                         <w:szCs w:val="24"/>
                                       </w:rPr>
-                                      <w:t>Max Ullmann; Daniel Kühnel</w:t>
+                                      <w:t>Ullmann, Max</w:t>
                                     </w:r>
                                   </w:sdtContent>
                                 </w:sdt>
@@ -269,7 +269,7 @@
                                   <w:sz w:val="24"/>
                                   <w:szCs w:val="24"/>
                                 </w:rPr>
-                                <w:t>Max Ullmann; Daniel Kühnel</w:t>
+                                <w:t>Ullmann, Max</w:t>
                               </w:r>
                             </w:sdtContent>
                           </w:sdt>
@@ -807,10 +807,7 @@
           <w:tcPr>
             <w:tcW w:w="2265" w:type="dxa"/>
           </w:tcPr>
-          <w:p>
-            <w:bookmarkStart w:id="4" w:name="_GoBack"/>
-            <w:bookmarkEnd w:id="4"/>
-          </w:p>
+          <w:p/>
         </w:tc>
         <w:tc>
           <w:tcPr>
@@ -819,6 +816,9 @@
           <w:p>
             <w:r>
               <w:t>Lichtsensor</w:t>
+            </w:r>
+            <w:r>
+              <w:t xml:space="preserve"> (BH1750)</w:t>
             </w:r>
           </w:p>
         </w:tc>
@@ -844,10 +844,7 @@
               <w:t>Feuchtigkeitssensor</w:t>
             </w:r>
             <w:r>
-              <w:t xml:space="preserve"> </w:t>
-            </w:r>
-            <w:r>
-              <w:t>(DHT11)</w:t>
+              <w:t xml:space="preserve"> (DHT11)</w:t>
             </w:r>
           </w:p>
         </w:tc>
@@ -1024,9 +1021,256 @@
         </w:drawing>
       </w:r>
     </w:p>
-    <w:p/>
+    <w:p>
+      <w:pPr>
+        <w:rPr>
+          <w:noProof/>
+        </w:rPr>
+      </w:pPr>
+    </w:p>
+    <w:p>
+      <w:pPr>
+        <w:rPr>
+          <w:noProof/>
+        </w:rPr>
+      </w:pPr>
+      <w:r>
+        <w:t>BH1750 Datenblatt</w:t>
+      </w:r>
+      <w:r>
+        <w:rPr>
+          <w:rStyle w:val="Funotenzeichen"/>
+        </w:rPr>
+        <w:footnoteReference w:id="2"/>
+      </w:r>
+      <w:r>
+        <w:t>:</w:t>
+      </w:r>
+    </w:p>
+    <w:p>
+      <w:pPr>
+        <w:jc w:val="center"/>
+      </w:pPr>
+      <w:r>
+        <w:rPr>
+          <w:noProof/>
+        </w:rPr>
+        <w:drawing>
+          <wp:anchor distT="0" distB="0" distL="114300" distR="114300" simplePos="0" relativeHeight="251661312" behindDoc="0" locked="0" layoutInCell="1" allowOverlap="1" wp14:anchorId="11D21D71">
+            <wp:simplePos x="0" y="0"/>
+            <wp:positionH relativeFrom="column">
+              <wp:posOffset>186055</wp:posOffset>
+            </wp:positionH>
+            <wp:positionV relativeFrom="paragraph">
+              <wp:posOffset>265430</wp:posOffset>
+            </wp:positionV>
+            <wp:extent cx="5760720" cy="2338070"/>
+            <wp:effectExtent l="0" t="0" r="0" b="5080"/>
+            <wp:wrapTopAndBottom/>
+            <wp:docPr id="2" name="Grafik 2"/>
+            <wp:cNvGraphicFramePr>
+              <a:graphicFrameLocks xmlns:a="http://schemas.openxmlformats.org/drawingml/2006/main" noChangeAspect="1"/>
+            </wp:cNvGraphicFramePr>
+            <a:graphic xmlns:a="http://schemas.openxmlformats.org/drawingml/2006/main">
+              <a:graphicData uri="http://schemas.openxmlformats.org/drawingml/2006/picture">
+                <pic:pic xmlns:pic="http://schemas.openxmlformats.org/drawingml/2006/picture">
+                  <pic:nvPicPr>
+                    <pic:cNvPr id="1" name=""/>
+                    <pic:cNvPicPr/>
+                  </pic:nvPicPr>
+                  <pic:blipFill rotWithShape="1">
+                    <a:blip r:embed="rId9">
+                      <a:extLst>
+                        <a:ext uri="{28A0092B-C50C-407E-A947-70E740481C1C}">
+                          <a14:useLocalDpi xmlns:a14="http://schemas.microsoft.com/office/drawing/2010/main" val="0"/>
+                        </a:ext>
+                      </a:extLst>
+                    </a:blip>
+                    <a:srcRect t="1207"/>
+                    <a:stretch/>
+                  </pic:blipFill>
+                  <pic:spPr bwMode="auto">
+                    <a:xfrm>
+                      <a:off x="0" y="0"/>
+                      <a:ext cx="5760720" cy="2338070"/>
+                    </a:xfrm>
+                    <a:prstGeom prst="rect">
+                      <a:avLst/>
+                    </a:prstGeom>
+                    <a:ln>
+                      <a:noFill/>
+                    </a:ln>
+                    <a:extLst>
+                      <a:ext uri="{53640926-AAD7-44D8-BBD7-CCE9431645EC}">
+                        <a14:shadowObscured xmlns:a14="http://schemas.microsoft.com/office/drawing/2010/main"/>
+                      </a:ext>
+                    </a:extLst>
+                  </pic:spPr>
+                </pic:pic>
+              </a:graphicData>
+            </a:graphic>
+            <wp14:sizeRelV relativeFrom="margin">
+              <wp14:pctHeight>0</wp14:pctHeight>
+            </wp14:sizeRelV>
+          </wp:anchor>
+        </w:drawing>
+      </w:r>
+      <w:r>
+        <w:t>Maximalwerte</w:t>
+      </w:r>
+    </w:p>
+    <w:p>
+      <w:pPr>
+        <w:jc w:val="center"/>
+      </w:pPr>
+    </w:p>
+    <w:p>
+      <w:pPr>
+        <w:jc w:val="center"/>
+      </w:pPr>
+      <w:r>
+        <w:rPr>
+          <w:noProof/>
+        </w:rPr>
+        <w:drawing>
+          <wp:anchor distT="0" distB="0" distL="114300" distR="114300" simplePos="0" relativeHeight="251662336" behindDoc="0" locked="0" layoutInCell="1" allowOverlap="1" wp14:anchorId="493905D4">
+            <wp:simplePos x="0" y="0"/>
+            <wp:positionH relativeFrom="column">
+              <wp:posOffset>224155</wp:posOffset>
+            </wp:positionH>
+            <wp:positionV relativeFrom="paragraph">
+              <wp:posOffset>378460</wp:posOffset>
+            </wp:positionV>
+            <wp:extent cx="5760720" cy="1278255"/>
+            <wp:effectExtent l="0" t="0" r="0" b="0"/>
+            <wp:wrapTopAndBottom/>
+            <wp:docPr id="3" name="Grafik 3"/>
+            <wp:cNvGraphicFramePr>
+              <a:graphicFrameLocks xmlns:a="http://schemas.openxmlformats.org/drawingml/2006/main" noChangeAspect="1"/>
+            </wp:cNvGraphicFramePr>
+            <a:graphic xmlns:a="http://schemas.openxmlformats.org/drawingml/2006/main">
+              <a:graphicData uri="http://schemas.openxmlformats.org/drawingml/2006/picture">
+                <pic:pic xmlns:pic="http://schemas.openxmlformats.org/drawingml/2006/picture">
+                  <pic:nvPicPr>
+                    <pic:cNvPr id="1" name=""/>
+                    <pic:cNvPicPr/>
+                  </pic:nvPicPr>
+                  <pic:blipFill>
+                    <a:blip r:embed="rId10">
+                      <a:extLst>
+                        <a:ext uri="{28A0092B-C50C-407E-A947-70E740481C1C}">
+                          <a14:useLocalDpi xmlns:a14="http://schemas.microsoft.com/office/drawing/2010/main" val="0"/>
+                        </a:ext>
+                      </a:extLst>
+                    </a:blip>
+                    <a:stretch>
+                      <a:fillRect/>
+                    </a:stretch>
+                  </pic:blipFill>
+                  <pic:spPr>
+                    <a:xfrm>
+                      <a:off x="0" y="0"/>
+                      <a:ext cx="5760720" cy="1278255"/>
+                    </a:xfrm>
+                    <a:prstGeom prst="rect">
+                      <a:avLst/>
+                    </a:prstGeom>
+                  </pic:spPr>
+                </pic:pic>
+              </a:graphicData>
+            </a:graphic>
+          </wp:anchor>
+        </w:drawing>
+      </w:r>
+      <w:r>
+        <w:t>Betriebsbedingungen</w:t>
+      </w:r>
+    </w:p>
+    <w:p>
+      <w:pPr>
+        <w:jc w:val="center"/>
+      </w:pPr>
+    </w:p>
+    <w:p>
+      <w:pPr>
+        <w:jc w:val="center"/>
+        <w:rPr>
+          <w:noProof/>
+        </w:rPr>
+      </w:pPr>
+    </w:p>
+    <w:p>
+      <w:pPr>
+        <w:jc w:val="center"/>
+      </w:pPr>
+      <w:r>
+        <w:rPr>
+          <w:noProof/>
+        </w:rPr>
+        <w:lastRenderedPageBreak/>
+        <w:drawing>
+          <wp:anchor distT="0" distB="0" distL="114300" distR="114300" simplePos="0" relativeHeight="251663360" behindDoc="0" locked="0" layoutInCell="1" allowOverlap="1" wp14:anchorId="51ED434E">
+            <wp:simplePos x="0" y="0"/>
+            <wp:positionH relativeFrom="margin">
+              <wp:align>right</wp:align>
+            </wp:positionH>
+            <wp:positionV relativeFrom="paragraph">
+              <wp:posOffset>342900</wp:posOffset>
+            </wp:positionV>
+            <wp:extent cx="5495925" cy="8210550"/>
+            <wp:effectExtent l="0" t="0" r="9525" b="0"/>
+            <wp:wrapTopAndBottom/>
+            <wp:docPr id="4" name="Grafik 4"/>
+            <wp:cNvGraphicFramePr>
+              <a:graphicFrameLocks xmlns:a="http://schemas.openxmlformats.org/drawingml/2006/main" noChangeAspect="1"/>
+            </wp:cNvGraphicFramePr>
+            <a:graphic xmlns:a="http://schemas.openxmlformats.org/drawingml/2006/main">
+              <a:graphicData uri="http://schemas.openxmlformats.org/drawingml/2006/picture">
+                <pic:pic xmlns:pic="http://schemas.openxmlformats.org/drawingml/2006/picture">
+                  <pic:nvPicPr>
+                    <pic:cNvPr id="1" name=""/>
+                    <pic:cNvPicPr/>
+                  </pic:nvPicPr>
+                  <pic:blipFill rotWithShape="1">
+                    <a:blip r:embed="rId11">
+                      <a:extLst>
+                        <a:ext uri="{28A0092B-C50C-407E-A947-70E740481C1C}">
+                          <a14:useLocalDpi xmlns:a14="http://schemas.microsoft.com/office/drawing/2010/main" val="0"/>
+                        </a:ext>
+                      </a:extLst>
+                    </a:blip>
+                    <a:srcRect t="347"/>
+                    <a:stretch/>
+                  </pic:blipFill>
+                  <pic:spPr bwMode="auto">
+                    <a:xfrm>
+                      <a:off x="0" y="0"/>
+                      <a:ext cx="5495925" cy="8210550"/>
+                    </a:xfrm>
+                    <a:prstGeom prst="rect">
+                      <a:avLst/>
+                    </a:prstGeom>
+                    <a:ln>
+                      <a:noFill/>
+                    </a:ln>
+                    <a:extLst>
+                      <a:ext uri="{53640926-AAD7-44D8-BBD7-CCE9431645EC}">
+                        <a14:shadowObscured xmlns:a14="http://schemas.microsoft.com/office/drawing/2010/main"/>
+                      </a:ext>
+                    </a:extLst>
+                  </pic:spPr>
+                </pic:pic>
+              </a:graphicData>
+            </a:graphic>
+          </wp:anchor>
+        </w:drawing>
+      </w:r>
+      <w:r>
+        <w:t>elektrische Eigenschaften</w:t>
+      </w:r>
+    </w:p>
     <w:sectPr>
-      <w:footerReference w:type="default" r:id="rId9"/>
+      <w:footerReference w:type="default" r:id="rId12"/>
       <w:pgSz w:w="11906" w:h="16838"/>
       <w:pgMar w:top="1417" w:right="1417" w:bottom="1134" w:left="1417" w:header="708" w:footer="708" w:gutter="0"/>
       <w:pgNumType w:start="0"/>
@@ -1150,6 +1394,32 @@
           <w:t>https://www.mouser.com/datasheet/2/758/DHT11-Technical-Data-Sheet-Translated-Version-1143054.pdf</w:t>
         </w:r>
       </w:hyperlink>
+    </w:p>
+  </w:footnote>
+  <w:footnote w:id="2">
+    <w:p>
+      <w:pPr>
+        <w:pStyle w:val="Funotentext"/>
+      </w:pPr>
+      <w:r>
+        <w:rPr>
+          <w:rStyle w:val="Funotenzeichen"/>
+        </w:rPr>
+        <w:footnoteRef/>
+      </w:r>
+      <w:r>
+        <w:t xml:space="preserve"> </w:t>
+      </w:r>
+      <w:hyperlink r:id="rId2" w:history="1">
+        <w:r>
+          <w:rPr>
+            <w:rStyle w:val="Hyperlink"/>
+          </w:rPr>
+          <w:t>https://www.mouser.com/datasheet/2/348/bh1750fvi-e-186247.pdf</w:t>
+        </w:r>
+      </w:hyperlink>
+      <w:bookmarkStart w:id="4" w:name="_GoBack"/>
+      <w:bookmarkEnd w:id="4"/>
     </w:p>
   </w:footnote>
 </w:footnotes>
@@ -1851,6 +2121,36 @@
       <w:u w:val="single"/>
     </w:rPr>
   </w:style>
+  <w:style w:type="paragraph" w:styleId="Sprechblasentext">
+    <w:name w:val="Balloon Text"/>
+    <w:basedOn w:val="Standard"/>
+    <w:link w:val="SprechblasentextZchn"/>
+    <w:uiPriority w:val="99"/>
+    <w:semiHidden/>
+    <w:unhideWhenUsed/>
+    <w:rsid w:val="00CA4213"/>
+    <w:pPr>
+      <w:spacing w:after="0" w:line="240" w:lineRule="auto"/>
+    </w:pPr>
+    <w:rPr>
+      <w:rFonts w:ascii="Segoe UI" w:hAnsi="Segoe UI" w:cs="Segoe UI"/>
+      <w:sz w:val="18"/>
+      <w:szCs w:val="18"/>
+    </w:rPr>
+  </w:style>
+  <w:style w:type="character" w:customStyle="1" w:styleId="SprechblasentextZchn">
+    <w:name w:val="Sprechblasentext Zchn"/>
+    <w:basedOn w:val="Absatz-Standardschriftart"/>
+    <w:link w:val="Sprechblasentext"/>
+    <w:uiPriority w:val="99"/>
+    <w:semiHidden/>
+    <w:rsid w:val="00CA4213"/>
+    <w:rPr>
+      <w:rFonts w:ascii="Segoe UI" w:hAnsi="Segoe UI" w:cs="Segoe UI"/>
+      <w:sz w:val="18"/>
+      <w:szCs w:val="18"/>
+    </w:rPr>
+  </w:style>
 </w:styles>
 </file>
 
@@ -2173,7 +2473,7 @@
 </file>
 
 <file path=customXml/itemProps2.xml><?xml version="1.0" encoding="utf-8"?>
-<ds:datastoreItem xmlns:ds="http://schemas.openxmlformats.org/officeDocument/2006/customXml" ds:itemID="{07327CDA-2D53-4590-AC8D-5CADBEBE237E}">
+<ds:datastoreItem xmlns:ds="http://schemas.openxmlformats.org/officeDocument/2006/customXml" ds:itemID="{CC0E6841-D332-4674-9984-2D6161A1FFE6}">
   <ds:schemaRefs>
     <ds:schemaRef ds:uri="http://schemas.openxmlformats.org/officeDocument/2006/bibliography"/>
   </ds:schemaRefs>

</xml_diff>

<commit_message>
Ordnerstruktur gaendert und Abgabedatei vorbereitet
</commit_message>
<xml_diff>
--- a/Doku.docx
+++ b/Doku.docx
@@ -1,6 +1,6 @@
 
 <file path=word/document.xml><?xml version="1.0" encoding="utf-8"?>
-<w:document xmlns:wpc="http://schemas.microsoft.com/office/word/2010/wordprocessingCanvas" xmlns:cx="http://schemas.microsoft.com/office/drawing/2014/chartex" xmlns:cx1="http://schemas.microsoft.com/office/drawing/2015/9/8/chartex" xmlns:cx2="http://schemas.microsoft.com/office/drawing/2015/10/21/chartex" xmlns:cx3="http://schemas.microsoft.com/office/drawing/2016/5/9/chartex" xmlns:cx4="http://schemas.microsoft.com/office/drawing/2016/5/10/chartex" xmlns:cx5="http://schemas.microsoft.com/office/drawing/2016/5/11/chartex" xmlns:cx6="http://schemas.microsoft.com/office/drawing/2016/5/12/chartex" xmlns:cx7="http://schemas.microsoft.com/office/drawing/2016/5/13/chartex" xmlns:cx8="http://schemas.microsoft.com/office/drawing/2016/5/14/chartex" xmlns:mc="http://schemas.openxmlformats.org/markup-compatibility/2006" xmlns:aink="http://schemas.microsoft.com/office/drawing/2016/ink" xmlns:am3d="http://schemas.microsoft.com/office/drawing/2017/model3d" xmlns:o="urn:schemas-microsoft-com:office:office" xmlns:r="http://schemas.openxmlformats.org/officeDocument/2006/relationships" xmlns:m="http://schemas.openxmlformats.org/officeDocument/2006/math" xmlns:v="urn:schemas-microsoft-com:vml" xmlns:wp14="http://schemas.microsoft.com/office/word/2010/wordprocessingDrawing" xmlns:wp="http://schemas.openxmlformats.org/drawingml/2006/wordprocessingDrawing" xmlns:w10="urn:schemas-microsoft-com:office:word" xmlns:w="http://schemas.openxmlformats.org/wordprocessingml/2006/main" xmlns:w14="http://schemas.microsoft.com/office/word/2010/wordml" xmlns:w15="http://schemas.microsoft.com/office/word/2012/wordml" xmlns:w16cid="http://schemas.microsoft.com/office/word/2016/wordml/cid" xmlns:w16se="http://schemas.microsoft.com/office/word/2015/wordml/symex" xmlns:wpg="http://schemas.microsoft.com/office/word/2010/wordprocessingGroup" xmlns:wpi="http://schemas.microsoft.com/office/word/2010/wordprocessingInk" xmlns:wne="http://schemas.microsoft.com/office/word/2006/wordml" xmlns:wps="http://schemas.microsoft.com/office/word/2010/wordprocessingShape" mc:Ignorable="w14 w15 w16se w16cid wp14">
+<w:document xmlns:wpc="http://schemas.microsoft.com/office/word/2010/wordprocessingCanvas" xmlns:cx="http://schemas.microsoft.com/office/drawing/2014/chartex" xmlns:cx1="http://schemas.microsoft.com/office/drawing/2015/9/8/chartex" xmlns:cx2="http://schemas.microsoft.com/office/drawing/2015/10/21/chartex" xmlns:cx3="http://schemas.microsoft.com/office/drawing/2016/5/9/chartex" xmlns:cx4="http://schemas.microsoft.com/office/drawing/2016/5/10/chartex" xmlns:cx5="http://schemas.microsoft.com/office/drawing/2016/5/11/chartex" xmlns:cx6="http://schemas.microsoft.com/office/drawing/2016/5/12/chartex" xmlns:cx7="http://schemas.microsoft.com/office/drawing/2016/5/13/chartex" xmlns:cx8="http://schemas.microsoft.com/office/drawing/2016/5/14/chartex" xmlns:mc="http://schemas.openxmlformats.org/markup-compatibility/2006" xmlns:aink="http://schemas.microsoft.com/office/drawing/2016/ink" xmlns:am3d="http://schemas.microsoft.com/office/drawing/2017/model3d" xmlns:o="urn:schemas-microsoft-com:office:office" xmlns:r="http://schemas.openxmlformats.org/officeDocument/2006/relationships" xmlns:m="http://schemas.openxmlformats.org/officeDocument/2006/math" xmlns:v="urn:schemas-microsoft-com:vml" xmlns:wp14="http://schemas.microsoft.com/office/word/2010/wordprocessingDrawing" xmlns:wp="http://schemas.openxmlformats.org/drawingml/2006/wordprocessingDrawing" xmlns:w10="urn:schemas-microsoft-com:office:word" xmlns:w="http://schemas.openxmlformats.org/wordprocessingml/2006/main" xmlns:w14="http://schemas.microsoft.com/office/word/2010/wordml" xmlns:w15="http://schemas.microsoft.com/office/word/2012/wordml" xmlns:w16cex="http://schemas.microsoft.com/office/word/2018/wordml/cex" xmlns:w16cid="http://schemas.microsoft.com/office/word/2016/wordml/cid" xmlns:w16="http://schemas.microsoft.com/office/word/2018/wordml" xmlns:w16sdtdh="http://schemas.microsoft.com/office/word/2020/wordml/sdtdatahash" xmlns:w16se="http://schemas.microsoft.com/office/word/2015/wordml/symex" xmlns:wpg="http://schemas.microsoft.com/office/word/2010/wordprocessingGroup" xmlns:wpi="http://schemas.microsoft.com/office/word/2010/wordprocessingInk" xmlns:wne="http://schemas.microsoft.com/office/word/2006/wordml" xmlns:wps="http://schemas.microsoft.com/office/word/2010/wordprocessingShape" mc:Ignorable="w14 w15 w16se w16cid w16 w16cex w16sdtdh wp14">
   <w:body>
     <w:sdt>
       <w:sdtPr>
@@ -12,8 +12,15 @@
       </w:sdtPr>
       <w:sdtEndPr/>
       <w:sdtContent>
-        <w:p/>
         <w:p>
+          <w:pPr>
+            <w:spacing w:line="360" w:lineRule="auto"/>
+          </w:pPr>
+        </w:p>
+        <w:p>
+          <w:pPr>
+            <w:spacing w:line="360" w:lineRule="auto"/>
+          </w:pPr>
           <w:r>
             <w:rPr>
               <w:noProof/>
@@ -21,7 +28,7 @@
             <mc:AlternateContent>
               <mc:Choice Requires="wps">
                 <w:drawing>
-                  <wp:anchor distT="0" distB="0" distL="182880" distR="182880" simplePos="0" relativeHeight="251660288" behindDoc="0" locked="0" layoutInCell="1" allowOverlap="1">
+                  <wp:anchor distT="0" distB="0" distL="182880" distR="182880" simplePos="0" relativeHeight="251660288" behindDoc="0" locked="0" layoutInCell="1" allowOverlap="1" wp14:anchorId="5626B673" wp14:editId="07777777">
                     <wp:simplePos x="0" y="0"/>
                     <mc:AlternateContent>
                       <mc:Choice Requires="wp14">
@@ -88,7 +95,7 @@
                             <w:txbxContent>
                               <w:p>
                                 <w:pPr>
-                                  <w:pStyle w:val="KeinLeerraum"/>
+                                  <w:pStyle w:val="NoSpacing"/>
                                   <w:spacing w:before="40" w:after="560" w:line="216" w:lineRule="auto"/>
                                   <w:rPr>
                                     <w:color w:val="4472C4" w:themeColor="accent1"/>
@@ -124,7 +131,7 @@
                               </w:p>
                               <w:p>
                                 <w:pPr>
-                                  <w:pStyle w:val="KeinLeerraum"/>
+                                  <w:pStyle w:val="NoSpacing"/>
                                   <w:spacing w:before="80" w:after="40"/>
                                   <w:rPr>
                                     <w:caps/>
@@ -133,6 +140,33 @@
                                     <w:szCs w:val="24"/>
                                   </w:rPr>
                                 </w:pPr>
+                                <w:r>
+                                  <w:rPr>
+                                    <w:caps/>
+                                    <w:color w:val="5B9BD5" w:themeColor="accent5"/>
+                                    <w:sz w:val="24"/>
+                                    <w:szCs w:val="24"/>
+                                  </w:rPr>
+                                  <w:t>K</w:t>
+                                </w:r>
+                                <w:r>
+                                  <w:rPr>
+                                    <w:caps/>
+                                    <w:color w:val="5B9BD5" w:themeColor="accent5"/>
+                                    <w:sz w:val="24"/>
+                                    <w:szCs w:val="24"/>
+                                  </w:rPr>
+                                  <w:t>Ü</w:t>
+                                </w:r>
+                                <w:r>
+                                  <w:rPr>
+                                    <w:caps/>
+                                    <w:color w:val="5B9BD5" w:themeColor="accent5"/>
+                                    <w:sz w:val="24"/>
+                                    <w:szCs w:val="24"/>
+                                  </w:rPr>
+                                  <w:t>hnel, Daniel; Ullmann, Max</w:t>
+                                </w:r>
                                 <w:sdt>
                                   <w:sdtPr>
                                     <w:rPr>
@@ -144,6 +178,7 @@
                                     <w:alias w:val="Autor"/>
                                     <w:tag w:val=""/>
                                     <w:id w:val="-1536112409"/>
+                                    <w:showingPlcHdr/>
                                     <w:dataBinding w:prefixMappings="xmlns:ns0='http://purl.org/dc/elements/1.1/' xmlns:ns1='http://schemas.openxmlformats.org/package/2006/metadata/core-properties' " w:xpath="/ns1:coreProperties[1]/ns0:creator[1]" w:storeItemID="{6C3C8BC8-F283-45AE-878A-BAB7291924A1}"/>
                                     <w:text/>
                                   </w:sdtPr>
@@ -156,7 +191,7 @@
                                         <w:sz w:val="24"/>
                                         <w:szCs w:val="24"/>
                                       </w:rPr>
-                                      <w:t>Ullmann, Max</w:t>
+                                      <w:t xml:space="preserve">     </w:t>
                                     </w:r>
                                   </w:sdtContent>
                                 </w:sdt>
@@ -192,16 +227,16 @@
               </mc:Choice>
               <mc:Fallback>
                 <w:pict>
-                  <v:shapetype id="_x0000_t202" coordsize="21600,21600" o:spt="202" path="m,l,21600r21600,l21600,xe">
+                  <v:shapetype w14:anchorId="5626B673" id="_x0000_t202" coordsize="21600,21600" o:spt="202" path="m,l,21600r21600,l21600,xe">
                     <v:stroke joinstyle="miter"/>
                     <v:path gradientshapeok="t" o:connecttype="rect"/>
                   </v:shapetype>
-                  <v:shape id="Textfeld 131" o:spid="_x0000_s1026" type="#_x0000_t202" style="position:absolute;margin-left:0;margin-top:0;width:369pt;height:529.2pt;z-index:251660288;visibility:visible;mso-wrap-style:square;mso-width-percent:790;mso-height-percent:350;mso-left-percent:77;mso-top-percent:540;mso-wrap-distance-left:14.4pt;mso-wrap-distance-top:0;mso-wrap-distance-right:14.4pt;mso-wrap-distance-bottom:0;mso-position-horizontal-relative:margin;mso-position-vertical-relative:page;mso-width-percent:790;mso-height-percent:350;mso-left-percent:77;mso-top-percent:540;mso-width-relative:margin;mso-height-relative:page;v-text-anchor:top" o:gfxdata="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" filled="f" stroked="f" strokeweight=".5pt">
+                  <v:shape id="Textfeld 131" o:spid="_x0000_s1026" type="#_x0000_t202" style="position:absolute;margin-left:0;margin-top:0;width:369pt;height:529.2pt;z-index:251660288;visibility:visible;mso-wrap-style:square;mso-width-percent:790;mso-height-percent:350;mso-left-percent:77;mso-top-percent:540;mso-wrap-distance-left:14.4pt;mso-wrap-distance-top:0;mso-wrap-distance-right:14.4pt;mso-wrap-distance-bottom:0;mso-position-horizontal-relative:margin;mso-position-vertical-relative:page;mso-width-percent:790;mso-height-percent:350;mso-left-percent:77;mso-top-percent:540;mso-width-relative:margin;mso-height-relative:page;v-text-anchor:top" o:gfxdata="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" filled="f" stroked="f" strokeweight=".5pt">
                     <v:textbox style="mso-fit-shape-to-text:t" inset="0,0,0,0">
                       <w:txbxContent>
                         <w:p>
                           <w:pPr>
-                            <w:pStyle w:val="KeinLeerraum"/>
+                            <w:pStyle w:val="NoSpacing"/>
                             <w:spacing w:before="40" w:after="560" w:line="216" w:lineRule="auto"/>
                             <w:rPr>
                               <w:color w:val="4472C4" w:themeColor="accent1"/>
@@ -237,7 +272,7 @@
                         </w:p>
                         <w:p>
                           <w:pPr>
-                            <w:pStyle w:val="KeinLeerraum"/>
+                            <w:pStyle w:val="NoSpacing"/>
                             <w:spacing w:before="80" w:after="40"/>
                             <w:rPr>
                               <w:caps/>
@@ -246,6 +281,33 @@
                               <w:szCs w:val="24"/>
                             </w:rPr>
                           </w:pPr>
+                          <w:r>
+                            <w:rPr>
+                              <w:caps/>
+                              <w:color w:val="5B9BD5" w:themeColor="accent5"/>
+                              <w:sz w:val="24"/>
+                              <w:szCs w:val="24"/>
+                            </w:rPr>
+                            <w:t>K</w:t>
+                          </w:r>
+                          <w:r>
+                            <w:rPr>
+                              <w:caps/>
+                              <w:color w:val="5B9BD5" w:themeColor="accent5"/>
+                              <w:sz w:val="24"/>
+                              <w:szCs w:val="24"/>
+                            </w:rPr>
+                            <w:t>Ü</w:t>
+                          </w:r>
+                          <w:r>
+                            <w:rPr>
+                              <w:caps/>
+                              <w:color w:val="5B9BD5" w:themeColor="accent5"/>
+                              <w:sz w:val="24"/>
+                              <w:szCs w:val="24"/>
+                            </w:rPr>
+                            <w:t>hnel, Daniel; Ullmann, Max</w:t>
+                          </w:r>
                           <w:sdt>
                             <w:sdtPr>
                               <w:rPr>
@@ -257,6 +319,7 @@
                               <w:alias w:val="Autor"/>
                               <w:tag w:val=""/>
                               <w:id w:val="-1536112409"/>
+                              <w:showingPlcHdr/>
                               <w:dataBinding w:prefixMappings="xmlns:ns0='http://purl.org/dc/elements/1.1/' xmlns:ns1='http://schemas.openxmlformats.org/package/2006/metadata/core-properties' " w:xpath="/ns1:coreProperties[1]/ns0:creator[1]" w:storeItemID="{6C3C8BC8-F283-45AE-878A-BAB7291924A1}"/>
                               <w:text/>
                             </w:sdtPr>
@@ -269,7 +332,7 @@
                                   <w:sz w:val="24"/>
                                   <w:szCs w:val="24"/>
                                 </w:rPr>
-                                <w:t>Ullmann, Max</w:t>
+                                <w:t xml:space="preserve">     </w:t>
                               </w:r>
                             </w:sdtContent>
                           </w:sdt>
@@ -298,7 +361,7 @@
             <mc:AlternateContent>
               <mc:Choice Requires="wps">
                 <w:drawing>
-                  <wp:anchor distT="0" distB="0" distL="114300" distR="114300" simplePos="0" relativeHeight="251659264" behindDoc="0" locked="0" layoutInCell="1" allowOverlap="1">
+                  <wp:anchor distT="0" distB="0" distL="114300" distR="114300" simplePos="0" relativeHeight="251659264" behindDoc="0" locked="0" layoutInCell="1" allowOverlap="1" wp14:anchorId="0E5AA220" wp14:editId="07777777">
                     <wp:simplePos x="0" y="0"/>
                     <wp:positionH relativeFrom="margin">
                       <wp:align>right</wp:align>
@@ -380,7 +443,7 @@
                                 <w:sdtContent>
                                   <w:p>
                                     <w:pPr>
-                                      <w:pStyle w:val="KeinLeerraum"/>
+                                      <w:pStyle w:val="NoSpacing"/>
                                       <w:jc w:val="right"/>
                                       <w:rPr>
                                         <w:color w:val="FFFFFF" w:themeColor="background1"/>
@@ -421,7 +484,7 @@
               </mc:Choice>
               <mc:Fallback>
                 <w:pict>
-                  <v:rect id="Rechteck 132" o:spid="_x0000_s1027" style="position:absolute;margin-left:-4.4pt;margin-top:0;width:46.8pt;height:77.75pt;z-index:251659264;visibility:visible;mso-wrap-style:square;mso-width-percent:76;mso-height-percent:98;mso-top-percent:23;mso-wrap-distance-left:9pt;mso-wrap-distance-top:0;mso-wrap-distance-right:9pt;mso-wrap-distance-bottom:0;mso-position-horizontal:right;mso-position-horizontal-relative:margin;mso-position-vertical-relative:page;mso-width-percent:76;mso-height-percent:98;mso-top-percent:23;mso-width-relative:page;mso-height-relative:page;v-text-anchor:bottom" o:gfxdata="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" fillcolor="#4472c4 [3204]" stroked="f" strokeweight="1pt">
+                  <v:rect w14:anchorId="0E5AA220" id="Rechteck 132" o:spid="_x0000_s1027" style="position:absolute;margin-left:-4.4pt;margin-top:0;width:46.8pt;height:77.75pt;z-index:251659264;visibility:visible;mso-wrap-style:square;mso-width-percent:76;mso-height-percent:98;mso-top-percent:23;mso-wrap-distance-left:9pt;mso-wrap-distance-top:0;mso-wrap-distance-right:9pt;mso-wrap-distance-bottom:0;mso-position-horizontal:right;mso-position-horizontal-relative:margin;mso-position-vertical-relative:page;mso-width-percent:76;mso-height-percent:98;mso-top-percent:23;mso-width-relative:page;mso-height-relative:page;v-text-anchor:bottom" o:gfxdata="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" fillcolor="#4472c4 [3204]" stroked="f" strokeweight="1pt">
                     <o:lock v:ext="edit" aspectratio="t"/>
                     <v:textbox inset="3.6pt,,3.6pt">
                       <w:txbxContent>
@@ -447,7 +510,7 @@
                           <w:sdtContent>
                             <w:p>
                               <w:pPr>
-                                <w:pStyle w:val="KeinLeerraum"/>
+                                <w:pStyle w:val="NoSpacing"/>
                                 <w:jc w:val="right"/>
                                 <w:rPr>
                                   <w:color w:val="FFFFFF" w:themeColor="background1"/>
@@ -489,22 +552,18 @@
           <w:szCs w:val="22"/>
           <w:lang w:eastAsia="en-US"/>
         </w:rPr>
-        <w:id w:val="-367522575"/>
+        <w:id w:val="440418444"/>
         <w:docPartObj>
           <w:docPartGallery w:val="Table of Contents"/>
           <w:docPartUnique/>
         </w:docPartObj>
       </w:sdtPr>
-      <w:sdtEndPr>
-        <w:rPr>
-          <w:b/>
-          <w:bCs/>
-        </w:rPr>
-      </w:sdtEndPr>
+      <w:sdtEndPr/>
       <w:sdtContent>
         <w:p>
           <w:pPr>
-            <w:pStyle w:val="Inhaltsverzeichnisberschrift"/>
+            <w:pStyle w:val="TOCHeading"/>
+            <w:spacing w:line="360" w:lineRule="auto"/>
           </w:pPr>
           <w:r>
             <w:t>Inhalt</w:t>
@@ -512,24 +571,36 @@
         </w:p>
         <w:p>
           <w:pPr>
-            <w:pStyle w:val="Verzeichnis1"/>
+            <w:spacing w:line="360" w:lineRule="auto"/>
+            <w:rPr>
+              <w:lang w:eastAsia="de-DE"/>
+            </w:rPr>
+          </w:pPr>
+        </w:p>
+        <w:p>
+          <w:pPr>
+            <w:pStyle w:val="TOC1"/>
             <w:tabs>
               <w:tab w:val="right" w:leader="dot" w:pos="9062"/>
             </w:tabs>
+            <w:spacing w:line="360" w:lineRule="auto"/>
             <w:rPr>
+              <w:rFonts w:asciiTheme="minorHAnsi" w:eastAsiaTheme="minorEastAsia" w:hAnsiTheme="minorHAnsi"/>
               <w:noProof/>
+              <w:sz w:val="22"/>
+              <w:lang w:eastAsia="zh-CN"/>
             </w:rPr>
           </w:pPr>
           <w:r>
             <w:fldChar w:fldCharType="begin"/>
           </w:r>
           <w:r>
-            <w:instrText xml:space="preserve"> TOC \o "1-3" \h \z \u </w:instrText>
+            <w:instrText>TOC \o "1-3" \h \z \u</w:instrText>
           </w:r>
           <w:r>
             <w:fldChar w:fldCharType="separate"/>
           </w:r>
-          <w:hyperlink w:anchor="_Toc116462617" w:history="1">
+          <w:hyperlink w:anchor="_Toc121510343" w:history="1">
             <w:r>
               <w:rPr>
                 <w:rStyle w:val="Hyperlink"/>
@@ -556,7 +627,7 @@
                 <w:noProof/>
                 <w:webHidden/>
               </w:rPr>
-              <w:instrText xml:space="preserve"> PAGEREF _Toc116462617 \h </w:instrText>
+              <w:instrText xml:space="preserve"> PAGEREF _Toc121510343 \h </w:instrText>
             </w:r>
             <w:r>
               <w:rPr>
@@ -589,21 +660,25 @@
         </w:p>
         <w:p>
           <w:pPr>
-            <w:pStyle w:val="Verzeichnis1"/>
+            <w:pStyle w:val="TOC1"/>
             <w:tabs>
               <w:tab w:val="right" w:leader="dot" w:pos="9062"/>
             </w:tabs>
+            <w:spacing w:line="360" w:lineRule="auto"/>
             <w:rPr>
+              <w:rFonts w:asciiTheme="minorHAnsi" w:eastAsiaTheme="minorEastAsia" w:hAnsiTheme="minorHAnsi"/>
               <w:noProof/>
+              <w:sz w:val="22"/>
+              <w:lang w:eastAsia="zh-CN"/>
             </w:rPr>
           </w:pPr>
-          <w:hyperlink w:anchor="_Toc116462618" w:history="1">
+          <w:hyperlink w:anchor="_Toc121510344" w:history="1">
             <w:r>
               <w:rPr>
                 <w:rStyle w:val="Hyperlink"/>
                 <w:noProof/>
               </w:rPr>
-              <w:t>Vorhaben</w:t>
+              <w:t>Übersicht Sensoren</w:t>
             </w:r>
             <w:r>
               <w:rPr>
@@ -624,7 +699,7 @@
                 <w:noProof/>
                 <w:webHidden/>
               </w:rPr>
-              <w:instrText xml:space="preserve"> PAGEREF _Toc116462618 \h </w:instrText>
+              <w:instrText xml:space="preserve"> PAGEREF _Toc121510344 \h </w:instrText>
             </w:r>
             <w:r>
               <w:rPr>
@@ -657,21 +732,33 @@
         </w:p>
         <w:p>
           <w:pPr>
-            <w:pStyle w:val="Verzeichnis1"/>
+            <w:pStyle w:val="TOC2"/>
             <w:tabs>
               <w:tab w:val="right" w:leader="dot" w:pos="9062"/>
             </w:tabs>
+            <w:spacing w:line="360" w:lineRule="auto"/>
             <w:rPr>
+              <w:rFonts w:asciiTheme="minorHAnsi" w:eastAsiaTheme="minorEastAsia" w:hAnsiTheme="minorHAnsi"/>
               <w:noProof/>
+              <w:sz w:val="22"/>
+              <w:lang w:eastAsia="zh-CN"/>
             </w:rPr>
           </w:pPr>
-          <w:hyperlink w:anchor="_Toc116462619" w:history="1">
+          <w:hyperlink w:anchor="_Toc121510345" w:history="1">
             <w:r>
               <w:rPr>
                 <w:rStyle w:val="Hyperlink"/>
-                <w:noProof/>
-              </w:rPr>
-              <w:t>Ist-Soll-Analyse</w:t>
+                <w:b/>
+                <w:noProof/>
+              </w:rPr>
+              <w:t>DHT11</w:t>
+            </w:r>
+            <w:r>
+              <w:rPr>
+                <w:rStyle w:val="Hyperlink"/>
+                <w:noProof/>
+              </w:rPr>
+              <w:t xml:space="preserve"> Datenblatt:</w:t>
             </w:r>
             <w:r>
               <w:rPr>
@@ -692,7 +779,7 @@
                 <w:noProof/>
                 <w:webHidden/>
               </w:rPr>
-              <w:instrText xml:space="preserve"> PAGEREF _Toc116462619 \h </w:instrText>
+              <w:instrText xml:space="preserve"> PAGEREF _Toc121510345 \h </w:instrText>
             </w:r>
             <w:r>
               <w:rPr>
@@ -724,26 +811,409 @@
           </w:hyperlink>
         </w:p>
         <w:p>
+          <w:pPr>
+            <w:pStyle w:val="TOC2"/>
+            <w:tabs>
+              <w:tab w:val="right" w:leader="dot" w:pos="9062"/>
+            </w:tabs>
+            <w:spacing w:line="360" w:lineRule="auto"/>
+            <w:rPr>
+              <w:rFonts w:asciiTheme="minorHAnsi" w:eastAsiaTheme="minorEastAsia" w:hAnsiTheme="minorHAnsi"/>
+              <w:noProof/>
+              <w:sz w:val="22"/>
+              <w:lang w:eastAsia="zh-CN"/>
+            </w:rPr>
+          </w:pPr>
+          <w:hyperlink w:anchor="_Toc121510346" w:history="1">
+            <w:r>
+              <w:rPr>
+                <w:rStyle w:val="Hyperlink"/>
+                <w:b/>
+                <w:noProof/>
+              </w:rPr>
+              <w:t>BH1750</w:t>
+            </w:r>
+            <w:r>
+              <w:rPr>
+                <w:rStyle w:val="Hyperlink"/>
+                <w:noProof/>
+              </w:rPr>
+              <w:t xml:space="preserve"> Datenblatt:</w:t>
+            </w:r>
+            <w:r>
+              <w:rPr>
+                <w:noProof/>
+                <w:webHidden/>
+              </w:rPr>
+              <w:tab/>
+            </w:r>
+            <w:r>
+              <w:rPr>
+                <w:noProof/>
+                <w:webHidden/>
+              </w:rPr>
+              <w:fldChar w:fldCharType="begin"/>
+            </w:r>
+            <w:r>
+              <w:rPr>
+                <w:noProof/>
+                <w:webHidden/>
+              </w:rPr>
+              <w:instrText xml:space="preserve"> PAGEREF _Toc121510346 \h </w:instrText>
+            </w:r>
+            <w:r>
+              <w:rPr>
+                <w:noProof/>
+                <w:webHidden/>
+              </w:rPr>
+            </w:r>
+            <w:r>
+              <w:rPr>
+                <w:noProof/>
+                <w:webHidden/>
+              </w:rPr>
+              <w:fldChar w:fldCharType="separate"/>
+            </w:r>
+            <w:r>
+              <w:rPr>
+                <w:noProof/>
+                <w:webHidden/>
+              </w:rPr>
+              <w:t>5</w:t>
+            </w:r>
+            <w:r>
+              <w:rPr>
+                <w:noProof/>
+                <w:webHidden/>
+              </w:rPr>
+              <w:fldChar w:fldCharType="end"/>
+            </w:r>
+          </w:hyperlink>
+        </w:p>
+        <w:p>
+          <w:pPr>
+            <w:pStyle w:val="TOC1"/>
+            <w:tabs>
+              <w:tab w:val="right" w:leader="dot" w:pos="9062"/>
+            </w:tabs>
+            <w:spacing w:line="360" w:lineRule="auto"/>
+            <w:rPr>
+              <w:rFonts w:asciiTheme="minorHAnsi" w:eastAsiaTheme="minorEastAsia" w:hAnsiTheme="minorHAnsi"/>
+              <w:noProof/>
+              <w:sz w:val="22"/>
+              <w:lang w:eastAsia="zh-CN"/>
+            </w:rPr>
+          </w:pPr>
+          <w:hyperlink w:anchor="_Toc121510347" w:history="1">
+            <w:r>
+              <w:rPr>
+                <w:rStyle w:val="Hyperlink"/>
+                <w:noProof/>
+              </w:rPr>
+              <w:t>Blockschaltplan</w:t>
+            </w:r>
+            <w:r>
+              <w:rPr>
+                <w:noProof/>
+                <w:webHidden/>
+              </w:rPr>
+              <w:tab/>
+            </w:r>
+            <w:r>
+              <w:rPr>
+                <w:noProof/>
+                <w:webHidden/>
+              </w:rPr>
+              <w:fldChar w:fldCharType="begin"/>
+            </w:r>
+            <w:r>
+              <w:rPr>
+                <w:noProof/>
+                <w:webHidden/>
+              </w:rPr>
+              <w:instrText xml:space="preserve"> PAGEREF _Toc121510347 \h </w:instrText>
+            </w:r>
+            <w:r>
+              <w:rPr>
+                <w:noProof/>
+                <w:webHidden/>
+              </w:rPr>
+            </w:r>
+            <w:r>
+              <w:rPr>
+                <w:noProof/>
+                <w:webHidden/>
+              </w:rPr>
+              <w:fldChar w:fldCharType="separate"/>
+            </w:r>
+            <w:r>
+              <w:rPr>
+                <w:noProof/>
+                <w:webHidden/>
+              </w:rPr>
+              <w:t>7</w:t>
+            </w:r>
+            <w:r>
+              <w:rPr>
+                <w:noProof/>
+                <w:webHidden/>
+              </w:rPr>
+              <w:fldChar w:fldCharType="end"/>
+            </w:r>
+          </w:hyperlink>
+        </w:p>
+        <w:p>
+          <w:pPr>
+            <w:pStyle w:val="TOC1"/>
+            <w:tabs>
+              <w:tab w:val="right" w:leader="dot" w:pos="9062"/>
+            </w:tabs>
+            <w:spacing w:line="360" w:lineRule="auto"/>
+            <w:rPr>
+              <w:rFonts w:asciiTheme="minorHAnsi" w:eastAsiaTheme="minorEastAsia" w:hAnsiTheme="minorHAnsi"/>
+              <w:noProof/>
+              <w:sz w:val="22"/>
+              <w:lang w:eastAsia="zh-CN"/>
+            </w:rPr>
+          </w:pPr>
+          <w:hyperlink w:anchor="_Toc121510348" w:history="1">
+            <w:r>
+              <w:rPr>
+                <w:rStyle w:val="Hyperlink"/>
+                <w:noProof/>
+              </w:rPr>
+              <w:t>Struktogramme</w:t>
+            </w:r>
+            <w:r>
+              <w:rPr>
+                <w:noProof/>
+                <w:webHidden/>
+              </w:rPr>
+              <w:tab/>
+            </w:r>
+            <w:r>
+              <w:rPr>
+                <w:noProof/>
+                <w:webHidden/>
+              </w:rPr>
+              <w:fldChar w:fldCharType="begin"/>
+            </w:r>
+            <w:r>
+              <w:rPr>
+                <w:noProof/>
+                <w:webHidden/>
+              </w:rPr>
+              <w:instrText xml:space="preserve"> PAGEREF _Toc121510348 \h </w:instrText>
+            </w:r>
+            <w:r>
+              <w:rPr>
+                <w:noProof/>
+                <w:webHidden/>
+              </w:rPr>
+            </w:r>
+            <w:r>
+              <w:rPr>
+                <w:noProof/>
+                <w:webHidden/>
+              </w:rPr>
+              <w:fldChar w:fldCharType="separate"/>
+            </w:r>
+            <w:r>
+              <w:rPr>
+                <w:noProof/>
+                <w:webHidden/>
+              </w:rPr>
+              <w:t>8</w:t>
+            </w:r>
+            <w:r>
+              <w:rPr>
+                <w:noProof/>
+                <w:webHidden/>
+              </w:rPr>
+              <w:fldChar w:fldCharType="end"/>
+            </w:r>
+          </w:hyperlink>
+        </w:p>
+        <w:p>
+          <w:pPr>
+            <w:pStyle w:val="TOC1"/>
+            <w:tabs>
+              <w:tab w:val="right" w:leader="dot" w:pos="9062"/>
+            </w:tabs>
+            <w:spacing w:line="360" w:lineRule="auto"/>
+            <w:rPr>
+              <w:rFonts w:asciiTheme="minorHAnsi" w:eastAsiaTheme="minorEastAsia" w:hAnsiTheme="minorHAnsi"/>
+              <w:noProof/>
+              <w:sz w:val="22"/>
+              <w:lang w:eastAsia="zh-CN"/>
+            </w:rPr>
+          </w:pPr>
+          <w:hyperlink w:anchor="_Toc121510349" w:history="1">
+            <w:r>
+              <w:rPr>
+                <w:rStyle w:val="Hyperlink"/>
+                <w:noProof/>
+              </w:rPr>
+              <w:t>Inbetriebnahmeprotokoll</w:t>
+            </w:r>
+            <w:r>
+              <w:rPr>
+                <w:noProof/>
+                <w:webHidden/>
+              </w:rPr>
+              <w:tab/>
+            </w:r>
+            <w:r>
+              <w:rPr>
+                <w:noProof/>
+                <w:webHidden/>
+              </w:rPr>
+              <w:fldChar w:fldCharType="begin"/>
+            </w:r>
+            <w:r>
+              <w:rPr>
+                <w:noProof/>
+                <w:webHidden/>
+              </w:rPr>
+              <w:instrText xml:space="preserve"> PAGEREF _Toc121510349 \h </w:instrText>
+            </w:r>
+            <w:r>
+              <w:rPr>
+                <w:noProof/>
+                <w:webHidden/>
+              </w:rPr>
+            </w:r>
+            <w:r>
+              <w:rPr>
+                <w:noProof/>
+                <w:webHidden/>
+              </w:rPr>
+              <w:fldChar w:fldCharType="separate"/>
+            </w:r>
+            <w:r>
+              <w:rPr>
+                <w:noProof/>
+                <w:webHidden/>
+              </w:rPr>
+              <w:t>10</w:t>
+            </w:r>
+            <w:r>
+              <w:rPr>
+                <w:noProof/>
+                <w:webHidden/>
+              </w:rPr>
+              <w:fldChar w:fldCharType="end"/>
+            </w:r>
+          </w:hyperlink>
+        </w:p>
+        <w:p>
+          <w:pPr>
+            <w:pStyle w:val="TOC1"/>
+            <w:tabs>
+              <w:tab w:val="right" w:leader="dot" w:pos="9062"/>
+            </w:tabs>
+            <w:spacing w:line="360" w:lineRule="auto"/>
+            <w:rPr>
+              <w:rFonts w:asciiTheme="minorHAnsi" w:eastAsiaTheme="minorEastAsia" w:hAnsiTheme="minorHAnsi"/>
+              <w:noProof/>
+              <w:sz w:val="22"/>
+              <w:lang w:eastAsia="zh-CN"/>
+            </w:rPr>
+          </w:pPr>
+          <w:hyperlink w:anchor="_Toc121510350" w:history="1">
+            <w:r>
+              <w:rPr>
+                <w:rStyle w:val="Hyperlink"/>
+                <w:noProof/>
+              </w:rPr>
+              <w:t>Anlagen</w:t>
+            </w:r>
+            <w:r>
+              <w:rPr>
+                <w:noProof/>
+                <w:webHidden/>
+              </w:rPr>
+              <w:tab/>
+            </w:r>
+            <w:r>
+              <w:rPr>
+                <w:noProof/>
+                <w:webHidden/>
+              </w:rPr>
+              <w:fldChar w:fldCharType="begin"/>
+            </w:r>
+            <w:r>
+              <w:rPr>
+                <w:noProof/>
+                <w:webHidden/>
+              </w:rPr>
+              <w:instrText xml:space="preserve"> PAGEREF _Toc121510350 \h </w:instrText>
+            </w:r>
+            <w:r>
+              <w:rPr>
+                <w:noProof/>
+                <w:webHidden/>
+              </w:rPr>
+            </w:r>
+            <w:r>
+              <w:rPr>
+                <w:noProof/>
+                <w:webHidden/>
+              </w:rPr>
+              <w:fldChar w:fldCharType="separate"/>
+            </w:r>
+            <w:r>
+              <w:rPr>
+                <w:noProof/>
+                <w:webHidden/>
+              </w:rPr>
+              <w:t>11</w:t>
+            </w:r>
+            <w:r>
+              <w:rPr>
+                <w:noProof/>
+                <w:webHidden/>
+              </w:rPr>
+              <w:fldChar w:fldCharType="end"/>
+            </w:r>
+          </w:hyperlink>
+        </w:p>
+        <w:p>
+          <w:pPr>
+            <w:pStyle w:val="TOC1"/>
+            <w:tabs>
+              <w:tab w:val="right" w:leader="dot" w:pos="9060"/>
+            </w:tabs>
+            <w:spacing w:line="360" w:lineRule="auto"/>
+            <w:rPr>
+              <w:rStyle w:val="Hyperlink"/>
+            </w:rPr>
+          </w:pPr>
           <w:r>
-            <w:rPr>
-              <w:b/>
-              <w:bCs/>
-            </w:rPr>
             <w:fldChar w:fldCharType="end"/>
           </w:r>
         </w:p>
       </w:sdtContent>
     </w:sdt>
     <w:p>
+      <w:pPr>
+        <w:spacing w:line="360" w:lineRule="auto"/>
+      </w:pPr>
+    </w:p>
+    <w:p>
+      <w:pPr>
+        <w:spacing w:line="360" w:lineRule="auto"/>
+      </w:pPr>
       <w:r>
         <w:br w:type="page"/>
       </w:r>
     </w:p>
     <w:p>
       <w:pPr>
-        <w:pStyle w:val="berschrift1"/>
-      </w:pPr>
-      <w:bookmarkStart w:id="0" w:name="_Toc116462617"/>
+        <w:pStyle w:val="Heading1"/>
+        <w:spacing w:line="360" w:lineRule="auto"/>
+      </w:pPr>
+      <w:bookmarkStart w:id="0" w:name="_Toc121510343"/>
       <w:r>
         <w:lastRenderedPageBreak/>
         <w:t>Einleitung</w:t>
@@ -751,48 +1221,73 @@
       <w:bookmarkEnd w:id="0"/>
     </w:p>
     <w:p>
-      <w:bookmarkStart w:id="1" w:name="_Toc116462618"/>
-    </w:p>
-    <w:p>
-      <w:pPr>
-        <w:pStyle w:val="berschrift1"/>
-      </w:pPr>
-      <w:r>
-        <w:t>Vorhaben</w:t>
-      </w:r>
-      <w:bookmarkStart w:id="2" w:name="_Toc116462619"/>
+      <w:pPr>
+        <w:spacing w:line="360" w:lineRule="auto"/>
+      </w:pPr>
+    </w:p>
+    <w:p>
+      <w:pPr>
+        <w:spacing w:line="360" w:lineRule="auto"/>
+      </w:pPr>
+      <w:r>
+        <w:t xml:space="preserve">Für den Auftraggeber Floristik GmbH auf der Kaditzer Straße 4 </w:t>
+      </w:r>
+      <w:r>
+        <w:t>–</w:t>
+      </w:r>
+      <w:r>
+        <w:t xml:space="preserve"> 10</w:t>
+      </w:r>
+      <w:r>
+        <w:t xml:space="preserve"> in 01139 Dresden</w:t>
+      </w:r>
+      <w:r>
+        <w:t xml:space="preserve"> soll ein vorhandene Gewächshaussteuerung in Betrieb genommen und erweitert werden.</w:t>
+      </w:r>
+      <w:r>
+        <w:t xml:space="preserve"> Die Anzeige der Temperatur, mit dem DHT11 – Sensor, findet über eine </w:t>
+      </w:r>
+      <w:r>
+        <w:t>Siebensegmentanzeige und eine LCD-Anzeige statt.</w:t>
+      </w:r>
+      <w:r>
+        <w:t xml:space="preserve"> Der verwendete Code und </w:t>
+      </w:r>
+      <w:r>
+        <w:t>der dazugehörige Programmablaufplan befinden sich im weiteren Verlauf dieses Dokuments.</w:t>
+      </w:r>
+      <w:r>
+        <w:br w:type="page"/>
+      </w:r>
+    </w:p>
+    <w:p>
+      <w:pPr>
+        <w:pStyle w:val="Heading1"/>
+        <w:spacing w:line="360" w:lineRule="auto"/>
+      </w:pPr>
+      <w:bookmarkStart w:id="1" w:name="_Toc121510344"/>
+      <w:r>
+        <w:lastRenderedPageBreak/>
+        <w:t>Übersicht Sensoren</w:t>
+      </w:r>
       <w:bookmarkEnd w:id="1"/>
     </w:p>
-    <w:p/>
-    <w:p>
-      <w:pPr>
-        <w:pStyle w:val="berschrift1"/>
-      </w:pPr>
-      <w:r>
-        <w:t>Ist-Soll-Analyse</w:t>
-      </w:r>
-      <w:bookmarkEnd w:id="2"/>
-    </w:p>
-    <w:p/>
-    <w:p>
-      <w:pPr>
-        <w:pStyle w:val="berschrift1"/>
-      </w:pPr>
-      <w:r>
-        <w:t>Übersicht Sensoren</w:t>
-      </w:r>
-      <w:bookmarkStart w:id="3" w:name="_Ref120696117"/>
-      <w:r>
-        <w:rPr>
-          <w:rStyle w:val="Funotenzeichen"/>
-        </w:rPr>
-        <w:footnoteReference w:id="1"/>
-      </w:r>
-      <w:bookmarkEnd w:id="3"/>
+    <w:p>
+      <w:pPr>
+        <w:spacing w:line="360" w:lineRule="auto"/>
+      </w:pPr>
+    </w:p>
+    <w:p>
+      <w:pPr>
+        <w:spacing w:line="360" w:lineRule="auto"/>
+      </w:pPr>
+      <w:r>
+        <w:t>In der folgenden Übersicht können die Daten und Toleranzen zu den verwendeten Sensoren entnommen werden. Beigefügt wurden die Datenblätter als Verlinkung, für genauere Informationen.</w:t>
+      </w:r>
     </w:p>
     <w:tbl>
       <w:tblPr>
-        <w:tblStyle w:val="Tabellenraster"/>
+        <w:tblStyle w:val="TableGrid"/>
         <w:tblW w:w="0" w:type="auto"/>
         <w:tblLook w:val="04A0" w:firstRow="1" w:lastRow="0" w:firstColumn="1" w:lastColumn="0" w:noHBand="0" w:noVBand="1"/>
       </w:tblPr>
@@ -807,18 +1302,34 @@
           <w:tcPr>
             <w:tcW w:w="2265" w:type="dxa"/>
           </w:tcPr>
-          <w:p/>
+          <w:p>
+            <w:pPr>
+              <w:spacing w:line="360" w:lineRule="auto"/>
+            </w:pPr>
+          </w:p>
         </w:tc>
         <w:tc>
           <w:tcPr>
             <w:tcW w:w="2265" w:type="dxa"/>
           </w:tcPr>
           <w:p>
+            <w:pPr>
+              <w:spacing w:line="360" w:lineRule="auto"/>
+            </w:pPr>
             <w:r>
               <w:t>Lichtsensor</w:t>
             </w:r>
             <w:r>
-              <w:t xml:space="preserve"> (BH1750)</w:t>
+              <w:t xml:space="preserve"> (</w:t>
+            </w:r>
+            <w:r>
+              <w:rPr>
+                <w:b/>
+              </w:rPr>
+              <w:t>BH1750</w:t>
+            </w:r>
+            <w:r>
+              <w:t>)</w:t>
             </w:r>
           </w:p>
         </w:tc>
@@ -827,11 +1338,23 @@
             <w:tcW w:w="2266" w:type="dxa"/>
           </w:tcPr>
           <w:p>
+            <w:pPr>
+              <w:spacing w:line="360" w:lineRule="auto"/>
+            </w:pPr>
             <w:r>
               <w:t>Temperatursensor</w:t>
             </w:r>
             <w:r>
-              <w:t xml:space="preserve"> (DHT11)</w:t>
+              <w:t xml:space="preserve"> (</w:t>
+            </w:r>
+            <w:r>
+              <w:rPr>
+                <w:b/>
+              </w:rPr>
+              <w:t>DHT11</w:t>
+            </w:r>
+            <w:r>
+              <w:t>)</w:t>
             </w:r>
           </w:p>
         </w:tc>
@@ -840,11 +1363,23 @@
             <w:tcW w:w="2266" w:type="dxa"/>
           </w:tcPr>
           <w:p>
+            <w:pPr>
+              <w:spacing w:line="360" w:lineRule="auto"/>
+            </w:pPr>
             <w:r>
               <w:t>Feuchtigkeitssensor</w:t>
             </w:r>
             <w:r>
-              <w:t xml:space="preserve"> (DHT11)</w:t>
+              <w:t xml:space="preserve"> (</w:t>
+            </w:r>
+            <w:r>
+              <w:rPr>
+                <w:b/>
+              </w:rPr>
+              <w:t>DHT11</w:t>
+            </w:r>
+            <w:r>
+              <w:t>)</w:t>
             </w:r>
           </w:p>
         </w:tc>
@@ -855,6 +1390,9 @@
             <w:tcW w:w="2265" w:type="dxa"/>
           </w:tcPr>
           <w:p>
+            <w:pPr>
+              <w:spacing w:line="360" w:lineRule="auto"/>
+            </w:pPr>
             <w:r>
               <w:t>Messbereich</w:t>
             </w:r>
@@ -865,6 +1403,9 @@
             <w:tcW w:w="2265" w:type="dxa"/>
           </w:tcPr>
           <w:p>
+            <w:pPr>
+              <w:spacing w:line="360" w:lineRule="auto"/>
+            </w:pPr>
             <w:r>
               <w:t>1 - 65535 Lux</w:t>
             </w:r>
@@ -875,6 +1416,9 @@
             <w:tcW w:w="2266" w:type="dxa"/>
           </w:tcPr>
           <w:p>
+            <w:pPr>
+              <w:spacing w:line="360" w:lineRule="auto"/>
+            </w:pPr>
             <w:r>
               <w:rPr>
                 <w:rFonts w:ascii="Arial" w:hAnsi="Arial" w:cs="Arial"/>
@@ -888,6 +1432,9 @@
             <w:tcW w:w="2266" w:type="dxa"/>
           </w:tcPr>
           <w:p>
+            <w:pPr>
+              <w:spacing w:line="360" w:lineRule="auto"/>
+            </w:pPr>
             <w:r>
               <w:rPr>
                 <w:rFonts w:ascii="Arial" w:hAnsi="Arial" w:cs="Arial"/>
@@ -903,6 +1450,9 @@
             <w:tcW w:w="2265" w:type="dxa"/>
           </w:tcPr>
           <w:p>
+            <w:pPr>
+              <w:spacing w:line="360" w:lineRule="auto"/>
+            </w:pPr>
             <w:r>
               <w:t>Toleranzen</w:t>
             </w:r>
@@ -913,6 +1463,9 @@
             <w:tcW w:w="2265" w:type="dxa"/>
           </w:tcPr>
           <w:p>
+            <w:pPr>
+              <w:spacing w:line="360" w:lineRule="auto"/>
+            </w:pPr>
             <w:r>
               <w:t>+/- 20%</w:t>
             </w:r>
@@ -923,6 +1476,9 @@
             <w:tcW w:w="2266" w:type="dxa"/>
           </w:tcPr>
           <w:p>
+            <w:pPr>
+              <w:spacing w:line="360" w:lineRule="auto"/>
+            </w:pPr>
             <w:r>
               <w:t xml:space="preserve">+/- </w:t>
             </w:r>
@@ -939,6 +1495,9 @@
             <w:tcW w:w="2266" w:type="dxa"/>
           </w:tcPr>
           <w:p>
+            <w:pPr>
+              <w:spacing w:line="360" w:lineRule="auto"/>
+            </w:pPr>
             <w:r>
               <w:t xml:space="preserve">+/- </w:t>
             </w:r>
@@ -952,34 +1511,50 @@
         </w:tc>
       </w:tr>
     </w:tbl>
-    <w:p/>
-    <w:p>
-      <w:r>
-        <w:t>DHT11 Datenblatt</w:t>
-      </w:r>
-      <w:r>
-        <w:fldChar w:fldCharType="begin"/>
-      </w:r>
-      <w:r>
-        <w:instrText xml:space="preserve"> NOTEREF _Ref120696117 \f \h </w:instrText>
-      </w:r>
-      <w:r>
-        <w:fldChar w:fldCharType="separate"/>
-      </w:r>
+    <w:p>
+      <w:pPr>
+        <w:spacing w:line="360" w:lineRule="auto"/>
+      </w:pPr>
+    </w:p>
+    <w:p>
+      <w:pPr>
+        <w:pStyle w:val="Heading2"/>
+        <w:spacing w:line="360" w:lineRule="auto"/>
+        <w:ind w:firstLine="708"/>
+      </w:pPr>
+      <w:bookmarkStart w:id="2" w:name="_Toc121510345"/>
       <w:r>
         <w:rPr>
-          <w:rStyle w:val="Funotenzeichen"/>
+          <w:b/>
         </w:rPr>
-        <w:t>1</w:t>
-      </w:r>
-      <w:r>
-        <w:fldChar w:fldCharType="end"/>
+        <w:lastRenderedPageBreak/>
+        <w:t>DHT11</w:t>
+      </w:r>
+      <w:r>
+        <w:t xml:space="preserve"> D</w:t>
+      </w:r>
+      <w:r>
+        <w:t>a</w:t>
+      </w:r>
+      <w:r>
+        <w:t>tenblatt</w:t>
+      </w:r>
+      <w:r>
+        <w:rPr>
+          <w:rStyle w:val="FootnoteReference"/>
+        </w:rPr>
+        <w:footnoteReference w:id="1"/>
       </w:r>
       <w:r>
         <w:t>:</w:t>
       </w:r>
-    </w:p>
-    <w:p>
+      <w:bookmarkEnd w:id="2"/>
+    </w:p>
+    <w:p>
+      <w:pPr>
+        <w:keepNext/>
+        <w:spacing w:line="360" w:lineRule="auto"/>
+      </w:pPr>
       <w:r>
         <w:rPr>
           <w:noProof/>
@@ -1023,40 +1598,203 @@
     </w:p>
     <w:p>
       <w:pPr>
+        <w:pStyle w:val="Caption"/>
+        <w:spacing w:line="360" w:lineRule="auto"/>
+      </w:pPr>
+      <w:r>
+        <w:t xml:space="preserve">Abbildung </w:t>
+      </w:r>
+      <w:fldSimple w:instr=" SEQ Abbildung \* ARABIC ">
+        <w:r>
+          <w:rPr>
+            <w:noProof/>
+          </w:rPr>
+          <w:t>1</w:t>
+        </w:r>
+      </w:fldSimple>
+      <w:r>
         <w:rPr>
           <w:noProof/>
         </w:rPr>
-      </w:pPr>
-    </w:p>
-    <w:p>
-      <w:pPr>
+        <w:t xml:space="preserve"> - DHT11 Datenblatt</w:t>
+      </w:r>
+    </w:p>
+    <w:p>
+      <w:pPr>
+        <w:spacing w:line="360" w:lineRule="auto"/>
         <w:rPr>
           <w:noProof/>
         </w:rPr>
       </w:pPr>
       <w:r>
-        <w:t>BH1750 Datenblatt</w:t>
-      </w:r>
-      <w:r>
         <w:rPr>
-          <w:rStyle w:val="Funotenzeichen"/>
+          <w:noProof/>
+        </w:rPr>
+        <w:br w:type="page"/>
+      </w:r>
+    </w:p>
+    <w:p>
+      <w:pPr>
+        <w:pStyle w:val="Heading2"/>
+        <w:spacing w:line="360" w:lineRule="auto"/>
+        <w:ind w:firstLine="708"/>
+        <w:rPr>
+          <w:noProof/>
+        </w:rPr>
+      </w:pPr>
+      <w:bookmarkStart w:id="3" w:name="_Toc121510346"/>
+      <w:r>
+        <w:rPr>
+          <w:b/>
+        </w:rPr>
+        <w:lastRenderedPageBreak/>
+        <w:t>BH1750</w:t>
+      </w:r>
+      <w:r>
+        <w:t xml:space="preserve"> Datenblatt</w:t>
+      </w:r>
+      <w:r>
+        <w:rPr>
+          <w:rStyle w:val="FootnoteReference"/>
         </w:rPr>
         <w:footnoteReference w:id="2"/>
       </w:r>
       <w:r>
         <w:t>:</w:t>
       </w:r>
-    </w:p>
-    <w:p>
-      <w:pPr>
+      <w:bookmarkEnd w:id="3"/>
+    </w:p>
+    <w:p>
+      <w:pPr>
+        <w:spacing w:line="360" w:lineRule="auto"/>
         <w:jc w:val="center"/>
       </w:pPr>
+      <w:r>
+        <w:rPr>
+          <w:noProof/>
+        </w:rPr>
+        <mc:AlternateContent>
+          <mc:Choice Requires="wps">
+            <w:drawing>
+              <wp:anchor distT="0" distB="0" distL="114300" distR="114300" simplePos="0" relativeHeight="251666432" behindDoc="0" locked="0" layoutInCell="1" allowOverlap="1" wp14:anchorId="01609735" wp14:editId="123EC8E2">
+                <wp:simplePos x="0" y="0"/>
+                <wp:positionH relativeFrom="column">
+                  <wp:posOffset>186055</wp:posOffset>
+                </wp:positionH>
+                <wp:positionV relativeFrom="paragraph">
+                  <wp:posOffset>2660650</wp:posOffset>
+                </wp:positionV>
+                <wp:extent cx="5760720" cy="635"/>
+                <wp:effectExtent l="0" t="0" r="0" b="0"/>
+                <wp:wrapTopAndBottom/>
+                <wp:docPr id="6" name="Textfeld 6"/>
+                <wp:cNvGraphicFramePr/>
+                <a:graphic xmlns:a="http://schemas.openxmlformats.org/drawingml/2006/main">
+                  <a:graphicData uri="http://schemas.microsoft.com/office/word/2010/wordprocessingShape">
+                    <wps:wsp>
+                      <wps:cNvSpPr txBox="1"/>
+                      <wps:spPr>
+                        <a:xfrm>
+                          <a:off x="0" y="0"/>
+                          <a:ext cx="5760720" cy="635"/>
+                        </a:xfrm>
+                        <a:prstGeom prst="rect">
+                          <a:avLst/>
+                        </a:prstGeom>
+                        <a:solidFill>
+                          <a:prstClr val="white"/>
+                        </a:solidFill>
+                        <a:ln>
+                          <a:noFill/>
+                        </a:ln>
+                      </wps:spPr>
+                      <wps:txbx>
+                        <w:txbxContent>
+                          <w:p>
+                            <w:pPr>
+                              <w:pStyle w:val="Caption"/>
+                              <w:rPr>
+                                <w:noProof/>
+                                <w:sz w:val="24"/>
+                              </w:rPr>
+                            </w:pPr>
+                            <w:r>
+                              <w:t xml:space="preserve">Abbildung </w:t>
+                            </w:r>
+                            <w:fldSimple w:instr=" SEQ Abbildung \* ARABIC ">
+                              <w:r>
+                                <w:rPr>
+                                  <w:noProof/>
+                                </w:rPr>
+                                <w:t>2</w:t>
+                              </w:r>
+                            </w:fldSimple>
+                            <w:r>
+                              <w:rPr>
+                                <w:noProof/>
+                              </w:rPr>
+                              <w:t xml:space="preserve"> - BH1750 Datenblatt (Maximalwerte)</w:t>
+                            </w:r>
+                          </w:p>
+                        </w:txbxContent>
+                      </wps:txbx>
+                      <wps:bodyPr rot="0" spcFirstLastPara="0" vertOverflow="overflow" horzOverflow="overflow" vert="horz" wrap="square" lIns="0" tIns="0" rIns="0" bIns="0" numCol="1" spcCol="0" rtlCol="0" fromWordArt="0" anchor="t" anchorCtr="0" forceAA="0" compatLnSpc="1">
+                        <a:prstTxWarp prst="textNoShape">
+                          <a:avLst/>
+                        </a:prstTxWarp>
+                        <a:spAutoFit/>
+                      </wps:bodyPr>
+                    </wps:wsp>
+                  </a:graphicData>
+                </a:graphic>
+              </wp:anchor>
+            </w:drawing>
+          </mc:Choice>
+          <mc:Fallback>
+            <w:pict>
+              <v:shape w14:anchorId="01609735" id="Textfeld 6" o:spid="_x0000_s1028" type="#_x0000_t202" style="position:absolute;left:0;text-align:left;margin-left:14.65pt;margin-top:209.5pt;width:453.6pt;height:.05pt;z-index:251666432;visibility:visible;mso-wrap-style:square;mso-wrap-distance-left:9pt;mso-wrap-distance-top:0;mso-wrap-distance-right:9pt;mso-wrap-distance-bottom:0;mso-position-horizontal:absolute;mso-position-horizontal-relative:text;mso-position-vertical:absolute;mso-position-vertical-relative:text;v-text-anchor:top" o:gfxdata="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" stroked="f">
+                <v:textbox style="mso-fit-shape-to-text:t" inset="0,0,0,0">
+                  <w:txbxContent>
+                    <w:p>
+                      <w:pPr>
+                        <w:pStyle w:val="Caption"/>
+                        <w:rPr>
+                          <w:noProof/>
+                          <w:sz w:val="24"/>
+                        </w:rPr>
+                      </w:pPr>
+                      <w:r>
+                        <w:t xml:space="preserve">Abbildung </w:t>
+                      </w:r>
+                      <w:fldSimple w:instr=" SEQ Abbildung \* ARABIC ">
+                        <w:r>
+                          <w:rPr>
+                            <w:noProof/>
+                          </w:rPr>
+                          <w:t>2</w:t>
+                        </w:r>
+                      </w:fldSimple>
+                      <w:r>
+                        <w:rPr>
+                          <w:noProof/>
+                        </w:rPr>
+                        <w:t xml:space="preserve"> - BH1750 Datenblatt (Maximalwerte)</w:t>
+                      </w:r>
+                    </w:p>
+                  </w:txbxContent>
+                </v:textbox>
+                <w10:wrap type="topAndBottom"/>
+              </v:shape>
+            </w:pict>
+          </mc:Fallback>
+        </mc:AlternateContent>
+      </w:r>
       <w:r>
         <w:rPr>
           <w:noProof/>
         </w:rPr>
         <w:drawing>
-          <wp:anchor distT="0" distB="0" distL="114300" distR="114300" simplePos="0" relativeHeight="251661312" behindDoc="0" locked="0" layoutInCell="1" allowOverlap="1" wp14:anchorId="11D21D71">
+          <wp:anchor distT="0" distB="0" distL="114300" distR="114300" simplePos="0" relativeHeight="251661312" behindDoc="0" locked="0" layoutInCell="1" allowOverlap="1" wp14:anchorId="11D21D71" wp14:editId="07777777">
             <wp:simplePos x="0" y="0"/>
             <wp:positionH relativeFrom="column">
               <wp:posOffset>186055</wp:posOffset>
@@ -1121,19 +1859,141 @@
     </w:p>
     <w:p>
       <w:pPr>
+        <w:spacing w:line="360" w:lineRule="auto"/>
         <w:jc w:val="center"/>
       </w:pPr>
     </w:p>
     <w:p>
       <w:pPr>
+        <w:spacing w:line="360" w:lineRule="auto"/>
         <w:jc w:val="center"/>
       </w:pPr>
+      <w:r>
+        <w:rPr>
+          <w:noProof/>
+        </w:rPr>
+        <mc:AlternateContent>
+          <mc:Choice Requires="wps">
+            <w:drawing>
+              <wp:anchor distT="0" distB="0" distL="114300" distR="114300" simplePos="0" relativeHeight="251668480" behindDoc="0" locked="0" layoutInCell="1" allowOverlap="1" wp14:anchorId="1255793E" wp14:editId="0D0804F7">
+                <wp:simplePos x="0" y="0"/>
+                <wp:positionH relativeFrom="column">
+                  <wp:posOffset>224155</wp:posOffset>
+                </wp:positionH>
+                <wp:positionV relativeFrom="paragraph">
+                  <wp:posOffset>1713865</wp:posOffset>
+                </wp:positionV>
+                <wp:extent cx="5760720" cy="635"/>
+                <wp:effectExtent l="0" t="0" r="0" b="0"/>
+                <wp:wrapTopAndBottom/>
+                <wp:docPr id="7" name="Textfeld 7"/>
+                <wp:cNvGraphicFramePr/>
+                <a:graphic xmlns:a="http://schemas.openxmlformats.org/drawingml/2006/main">
+                  <a:graphicData uri="http://schemas.microsoft.com/office/word/2010/wordprocessingShape">
+                    <wps:wsp>
+                      <wps:cNvSpPr txBox="1"/>
+                      <wps:spPr>
+                        <a:xfrm>
+                          <a:off x="0" y="0"/>
+                          <a:ext cx="5760720" cy="635"/>
+                        </a:xfrm>
+                        <a:prstGeom prst="rect">
+                          <a:avLst/>
+                        </a:prstGeom>
+                        <a:solidFill>
+                          <a:prstClr val="white"/>
+                        </a:solidFill>
+                        <a:ln>
+                          <a:noFill/>
+                        </a:ln>
+                      </wps:spPr>
+                      <wps:txbx>
+                        <w:txbxContent>
+                          <w:p>
+                            <w:pPr>
+                              <w:pStyle w:val="Caption"/>
+                              <w:rPr>
+                                <w:noProof/>
+                                <w:sz w:val="24"/>
+                              </w:rPr>
+                            </w:pPr>
+                            <w:r>
+                              <w:t xml:space="preserve">Abbildung </w:t>
+                            </w:r>
+                            <w:fldSimple w:instr=" SEQ Abbildung \* ARABIC ">
+                              <w:r>
+                                <w:rPr>
+                                  <w:noProof/>
+                                </w:rPr>
+                                <w:t>3</w:t>
+                              </w:r>
+                            </w:fldSimple>
+                            <w:r>
+                              <w:rPr>
+                                <w:noProof/>
+                              </w:rPr>
+                              <w:t xml:space="preserve"> - BH1750 Datenblatt (Betriebsbedingungen)</w:t>
+                            </w:r>
+                          </w:p>
+                        </w:txbxContent>
+                      </wps:txbx>
+                      <wps:bodyPr rot="0" spcFirstLastPara="0" vertOverflow="overflow" horzOverflow="overflow" vert="horz" wrap="square" lIns="0" tIns="0" rIns="0" bIns="0" numCol="1" spcCol="0" rtlCol="0" fromWordArt="0" anchor="t" anchorCtr="0" forceAA="0" compatLnSpc="1">
+                        <a:prstTxWarp prst="textNoShape">
+                          <a:avLst/>
+                        </a:prstTxWarp>
+                        <a:spAutoFit/>
+                      </wps:bodyPr>
+                    </wps:wsp>
+                  </a:graphicData>
+                </a:graphic>
+              </wp:anchor>
+            </w:drawing>
+          </mc:Choice>
+          <mc:Fallback>
+            <w:pict>
+              <v:shape w14:anchorId="1255793E" id="Textfeld 7" o:spid="_x0000_s1029" type="#_x0000_t202" style="position:absolute;left:0;text-align:left;margin-left:17.65pt;margin-top:134.95pt;width:453.6pt;height:.05pt;z-index:251668480;visibility:visible;mso-wrap-style:square;mso-wrap-distance-left:9pt;mso-wrap-distance-top:0;mso-wrap-distance-right:9pt;mso-wrap-distance-bottom:0;mso-position-horizontal:absolute;mso-position-horizontal-relative:text;mso-position-vertical:absolute;mso-position-vertical-relative:text;v-text-anchor:top" o:gfxdata="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" stroked="f">
+                <v:textbox style="mso-fit-shape-to-text:t" inset="0,0,0,0">
+                  <w:txbxContent>
+                    <w:p>
+                      <w:pPr>
+                        <w:pStyle w:val="Caption"/>
+                        <w:rPr>
+                          <w:noProof/>
+                          <w:sz w:val="24"/>
+                        </w:rPr>
+                      </w:pPr>
+                      <w:r>
+                        <w:t xml:space="preserve">Abbildung </w:t>
+                      </w:r>
+                      <w:fldSimple w:instr=" SEQ Abbildung \* ARABIC ">
+                        <w:r>
+                          <w:rPr>
+                            <w:noProof/>
+                          </w:rPr>
+                          <w:t>3</w:t>
+                        </w:r>
+                      </w:fldSimple>
+                      <w:r>
+                        <w:rPr>
+                          <w:noProof/>
+                        </w:rPr>
+                        <w:t xml:space="preserve"> - BH1750 Datenblatt (Betriebsbedingungen)</w:t>
+                      </w:r>
+                    </w:p>
+                  </w:txbxContent>
+                </v:textbox>
+                <w10:wrap type="topAndBottom"/>
+              </v:shape>
+            </w:pict>
+          </mc:Fallback>
+        </mc:AlternateContent>
+      </w:r>
       <w:r>
         <w:rPr>
           <w:noProof/>
         </w:rPr>
         <w:drawing>
-          <wp:anchor distT="0" distB="0" distL="114300" distR="114300" simplePos="0" relativeHeight="251662336" behindDoc="0" locked="0" layoutInCell="1" allowOverlap="1" wp14:anchorId="493905D4">
+          <wp:anchor distT="0" distB="0" distL="114300" distR="114300" simplePos="0" relativeHeight="251662336" behindDoc="0" locked="0" layoutInCell="1" allowOverlap="1" wp14:anchorId="493905D4" wp14:editId="07777777">
             <wp:simplePos x="0" y="0"/>
             <wp:positionH relativeFrom="column">
               <wp:posOffset>224155</wp:posOffset>
@@ -1188,11 +2048,13 @@
     </w:p>
     <w:p>
       <w:pPr>
+        <w:spacing w:line="360" w:lineRule="auto"/>
         <w:jc w:val="center"/>
       </w:pPr>
     </w:p>
     <w:p>
       <w:pPr>
+        <w:spacing w:line="360" w:lineRule="auto"/>
         <w:jc w:val="center"/>
         <w:rPr>
           <w:noProof/>
@@ -1201,6 +2063,7 @@
     </w:p>
     <w:p>
       <w:pPr>
+        <w:spacing w:line="360" w:lineRule="auto"/>
         <w:jc w:val="center"/>
       </w:pPr>
       <w:r>
@@ -1208,17 +2071,137 @@
           <w:noProof/>
         </w:rPr>
         <w:lastRenderedPageBreak/>
+        <mc:AlternateContent>
+          <mc:Choice Requires="wps">
+            <w:drawing>
+              <wp:anchor distT="0" distB="0" distL="114300" distR="114300" simplePos="0" relativeHeight="251670528" behindDoc="0" locked="0" layoutInCell="1" allowOverlap="1" wp14:anchorId="04CAE53D" wp14:editId="5905ED32">
+                <wp:simplePos x="0" y="0"/>
+                <wp:positionH relativeFrom="column">
+                  <wp:posOffset>357505</wp:posOffset>
+                </wp:positionH>
+                <wp:positionV relativeFrom="paragraph">
+                  <wp:posOffset>7872095</wp:posOffset>
+                </wp:positionV>
+                <wp:extent cx="4972685" cy="635"/>
+                <wp:effectExtent l="0" t="0" r="0" b="0"/>
+                <wp:wrapTopAndBottom/>
+                <wp:docPr id="8" name="Textfeld 8"/>
+                <wp:cNvGraphicFramePr/>
+                <a:graphic xmlns:a="http://schemas.openxmlformats.org/drawingml/2006/main">
+                  <a:graphicData uri="http://schemas.microsoft.com/office/word/2010/wordprocessingShape">
+                    <wps:wsp>
+                      <wps:cNvSpPr txBox="1"/>
+                      <wps:spPr>
+                        <a:xfrm>
+                          <a:off x="0" y="0"/>
+                          <a:ext cx="4972685" cy="635"/>
+                        </a:xfrm>
+                        <a:prstGeom prst="rect">
+                          <a:avLst/>
+                        </a:prstGeom>
+                        <a:solidFill>
+                          <a:prstClr val="white"/>
+                        </a:solidFill>
+                        <a:ln>
+                          <a:noFill/>
+                        </a:ln>
+                      </wps:spPr>
+                      <wps:txbx>
+                        <w:txbxContent>
+                          <w:p>
+                            <w:pPr>
+                              <w:pStyle w:val="Caption"/>
+                              <w:rPr>
+                                <w:noProof/>
+                                <w:sz w:val="24"/>
+                              </w:rPr>
+                            </w:pPr>
+                            <w:r>
+                              <w:t xml:space="preserve">Abbildung </w:t>
+                            </w:r>
+                            <w:fldSimple w:instr=" SEQ Abbildung \* ARABIC ">
+                              <w:r>
+                                <w:rPr>
+                                  <w:noProof/>
+                                </w:rPr>
+                                <w:t>4</w:t>
+                              </w:r>
+                            </w:fldSimple>
+                            <w:r>
+                              <w:rPr>
+                                <w:noProof/>
+                              </w:rPr>
+                              <w:t xml:space="preserve"> - BH1750 Datenblatt (elektrische Eigenschaften)</w:t>
+                            </w:r>
+                          </w:p>
+                        </w:txbxContent>
+                      </wps:txbx>
+                      <wps:bodyPr rot="0" spcFirstLastPara="0" vertOverflow="overflow" horzOverflow="overflow" vert="horz" wrap="square" lIns="0" tIns="0" rIns="0" bIns="0" numCol="1" spcCol="0" rtlCol="0" fromWordArt="0" anchor="t" anchorCtr="0" forceAA="0" compatLnSpc="1">
+                        <a:prstTxWarp prst="textNoShape">
+                          <a:avLst/>
+                        </a:prstTxWarp>
+                        <a:spAutoFit/>
+                      </wps:bodyPr>
+                    </wps:wsp>
+                  </a:graphicData>
+                </a:graphic>
+              </wp:anchor>
+            </w:drawing>
+          </mc:Choice>
+          <mc:Fallback>
+            <w:pict>
+              <v:shape w14:anchorId="04CAE53D" id="Textfeld 8" o:spid="_x0000_s1030" type="#_x0000_t202" style="position:absolute;left:0;text-align:left;margin-left:28.15pt;margin-top:619.85pt;width:391.55pt;height:.05pt;z-index:251670528;visibility:visible;mso-wrap-style:square;mso-wrap-distance-left:9pt;mso-wrap-distance-top:0;mso-wrap-distance-right:9pt;mso-wrap-distance-bottom:0;mso-position-horizontal:absolute;mso-position-horizontal-relative:text;mso-position-vertical:absolute;mso-position-vertical-relative:text;v-text-anchor:top" o:gfxdata="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" stroked="f">
+                <v:textbox style="mso-fit-shape-to-text:t" inset="0,0,0,0">
+                  <w:txbxContent>
+                    <w:p>
+                      <w:pPr>
+                        <w:pStyle w:val="Caption"/>
+                        <w:rPr>
+                          <w:noProof/>
+                          <w:sz w:val="24"/>
+                        </w:rPr>
+                      </w:pPr>
+                      <w:r>
+                        <w:t xml:space="preserve">Abbildung </w:t>
+                      </w:r>
+                      <w:fldSimple w:instr=" SEQ Abbildung \* ARABIC ">
+                        <w:r>
+                          <w:rPr>
+                            <w:noProof/>
+                          </w:rPr>
+                          <w:t>4</w:t>
+                        </w:r>
+                      </w:fldSimple>
+                      <w:r>
+                        <w:rPr>
+                          <w:noProof/>
+                        </w:rPr>
+                        <w:t xml:space="preserve"> - BH1750 Datenblatt (elektrische Eigenschaften)</w:t>
+                      </w:r>
+                    </w:p>
+                  </w:txbxContent>
+                </v:textbox>
+                <w10:wrap type="topAndBottom"/>
+              </v:shape>
+            </w:pict>
+          </mc:Fallback>
+        </mc:AlternateContent>
+      </w:r>
+      <w:r>
+        <w:rPr>
+          <w:noProof/>
+        </w:rPr>
         <w:drawing>
-          <wp:anchor distT="0" distB="0" distL="114300" distR="114300" simplePos="0" relativeHeight="251663360" behindDoc="0" locked="0" layoutInCell="1" allowOverlap="1" wp14:anchorId="51ED434E">
+          <wp:anchor distT="0" distB="0" distL="114300" distR="114300" simplePos="0" relativeHeight="251663360" behindDoc="0" locked="0" layoutInCell="1" allowOverlap="1" wp14:anchorId="6EBCCBAB" wp14:editId="5FEB4CEF">
             <wp:simplePos x="0" y="0"/>
-            <wp:positionH relativeFrom="margin">
-              <wp:align>right</wp:align>
+            <wp:positionH relativeFrom="column">
+              <wp:posOffset>357505</wp:posOffset>
             </wp:positionH>
             <wp:positionV relativeFrom="paragraph">
-              <wp:posOffset>342900</wp:posOffset>
+              <wp:posOffset>386080</wp:posOffset>
             </wp:positionV>
-            <wp:extent cx="5495925" cy="8210550"/>
-            <wp:effectExtent l="0" t="0" r="9525" b="0"/>
+            <wp:extent cx="4972685" cy="7428865"/>
+            <wp:effectExtent l="0" t="0" r="0" b="635"/>
             <wp:wrapTopAndBottom/>
             <wp:docPr id="4" name="Grafik 4"/>
             <wp:cNvGraphicFramePr>
@@ -1228,10 +2211,10 @@
               <a:graphicData uri="http://schemas.openxmlformats.org/drawingml/2006/picture">
                 <pic:pic xmlns:pic="http://schemas.openxmlformats.org/drawingml/2006/picture">
                   <pic:nvPicPr>
-                    <pic:cNvPr id="1" name=""/>
+                    <pic:cNvPr id="0" name="Grafik 4"/>
                     <pic:cNvPicPr/>
                   </pic:nvPicPr>
-                  <pic:blipFill rotWithShape="1">
+                  <pic:blipFill>
                     <a:blip r:embed="rId11">
                       <a:extLst>
                         <a:ext uri="{28A0092B-C50C-407E-A947-70E740481C1C}">
@@ -1240,12 +2223,14 @@
                       </a:extLst>
                     </a:blip>
                     <a:srcRect t="347"/>
-                    <a:stretch/>
+                    <a:stretch>
+                      <a:fillRect/>
+                    </a:stretch>
                   </pic:blipFill>
                   <pic:spPr bwMode="auto">
                     <a:xfrm>
                       <a:off x="0" y="0"/>
-                      <a:ext cx="5495925" cy="8210550"/>
+                      <a:ext cx="4972685" cy="7428865"/>
                     </a:xfrm>
                     <a:prstGeom prst="rect">
                       <a:avLst/>
@@ -1269,8 +2254,881 @@
         <w:t>elektrische Eigenschaften</w:t>
       </w:r>
     </w:p>
+    <w:p>
+      <w:pPr>
+        <w:spacing w:line="360" w:lineRule="auto"/>
+      </w:pPr>
+    </w:p>
+    <w:p>
+      <w:pPr>
+        <w:spacing w:line="360" w:lineRule="auto"/>
+      </w:pPr>
+    </w:p>
+    <w:p>
+      <w:pPr>
+        <w:pStyle w:val="Heading1"/>
+        <w:spacing w:line="360" w:lineRule="auto"/>
+      </w:pPr>
+      <w:bookmarkStart w:id="4" w:name="_Toc121510347"/>
+      <w:r>
+        <w:rPr>
+          <w:noProof/>
+        </w:rPr>
+        <w:lastRenderedPageBreak/>
+        <w:drawing>
+          <wp:anchor distT="0" distB="0" distL="114300" distR="114300" simplePos="0" relativeHeight="251664384" behindDoc="0" locked="0" layoutInCell="1" allowOverlap="1" wp14:anchorId="6AFA7B9C" wp14:editId="567A727C">
+            <wp:simplePos x="0" y="0"/>
+            <wp:positionH relativeFrom="margin">
+              <wp:posOffset>7620</wp:posOffset>
+            </wp:positionH>
+            <wp:positionV relativeFrom="paragraph">
+              <wp:posOffset>1602105</wp:posOffset>
+            </wp:positionV>
+            <wp:extent cx="5753100" cy="2828925"/>
+            <wp:effectExtent l="0" t="0" r="0" b="0"/>
+            <wp:wrapTopAndBottom/>
+            <wp:docPr id="5" name="Grafik 5"/>
+            <wp:cNvGraphicFramePr>
+              <a:graphicFrameLocks xmlns:a="http://schemas.openxmlformats.org/drawingml/2006/main" noChangeAspect="1"/>
+            </wp:cNvGraphicFramePr>
+            <a:graphic xmlns:a="http://schemas.openxmlformats.org/drawingml/2006/main">
+              <a:graphicData uri="http://schemas.openxmlformats.org/drawingml/2006/picture">
+                <pic:pic xmlns:pic="http://schemas.openxmlformats.org/drawingml/2006/picture">
+                  <pic:nvPicPr>
+                    <pic:cNvPr id="0" name="Picture 1"/>
+                    <pic:cNvPicPr>
+                      <a:picLocks noChangeAspect="1" noChangeArrowheads="1"/>
+                    </pic:cNvPicPr>
+                  </pic:nvPicPr>
+                  <pic:blipFill>
+                    <a:blip r:embed="rId12">
+                      <a:extLst>
+                        <a:ext uri="{28A0092B-C50C-407E-A947-70E740481C1C}">
+                          <a14:useLocalDpi xmlns:a14="http://schemas.microsoft.com/office/drawing/2010/main" val="0"/>
+                        </a:ext>
+                      </a:extLst>
+                    </a:blip>
+                    <a:srcRect/>
+                    <a:stretch>
+                      <a:fillRect/>
+                    </a:stretch>
+                  </pic:blipFill>
+                  <pic:spPr bwMode="auto">
+                    <a:xfrm>
+                      <a:off x="0" y="0"/>
+                      <a:ext cx="5753100" cy="2828925"/>
+                    </a:xfrm>
+                    <a:prstGeom prst="rect">
+                      <a:avLst/>
+                    </a:prstGeom>
+                    <a:noFill/>
+                    <a:ln>
+                      <a:noFill/>
+                    </a:ln>
+                  </pic:spPr>
+                </pic:pic>
+              </a:graphicData>
+            </a:graphic>
+            <wp14:sizeRelV relativeFrom="margin">
+              <wp14:pctHeight>0</wp14:pctHeight>
+            </wp14:sizeRelV>
+          </wp:anchor>
+        </w:drawing>
+      </w:r>
+      <w:r>
+        <w:rPr>
+          <w:noProof/>
+        </w:rPr>
+        <mc:AlternateContent>
+          <mc:Choice Requires="wps">
+            <w:drawing>
+              <wp:anchor distT="0" distB="0" distL="114300" distR="114300" simplePos="0" relativeHeight="251672576" behindDoc="0" locked="0" layoutInCell="1" allowOverlap="1" wp14:anchorId="5A890E10" wp14:editId="1A6F01C2">
+                <wp:simplePos x="0" y="0"/>
+                <wp:positionH relativeFrom="column">
+                  <wp:posOffset>7620</wp:posOffset>
+                </wp:positionH>
+                <wp:positionV relativeFrom="paragraph">
+                  <wp:posOffset>4428913</wp:posOffset>
+                </wp:positionV>
+                <wp:extent cx="5753100" cy="635"/>
+                <wp:effectExtent l="0" t="0" r="0" b="0"/>
+                <wp:wrapTopAndBottom/>
+                <wp:docPr id="9" name="Textfeld 9"/>
+                <wp:cNvGraphicFramePr/>
+                <a:graphic xmlns:a="http://schemas.openxmlformats.org/drawingml/2006/main">
+                  <a:graphicData uri="http://schemas.microsoft.com/office/word/2010/wordprocessingShape">
+                    <wps:wsp>
+                      <wps:cNvSpPr txBox="1"/>
+                      <wps:spPr>
+                        <a:xfrm>
+                          <a:off x="0" y="0"/>
+                          <a:ext cx="5753100" cy="635"/>
+                        </a:xfrm>
+                        <a:prstGeom prst="rect">
+                          <a:avLst/>
+                        </a:prstGeom>
+                        <a:solidFill>
+                          <a:prstClr val="white"/>
+                        </a:solidFill>
+                        <a:ln>
+                          <a:noFill/>
+                        </a:ln>
+                      </wps:spPr>
+                      <wps:txbx>
+                        <w:txbxContent>
+                          <w:p>
+                            <w:pPr>
+                              <w:pStyle w:val="Caption"/>
+                              <w:rPr>
+                                <w:noProof/>
+                              </w:rPr>
+                            </w:pPr>
+                            <w:r>
+                              <w:t xml:space="preserve">Abbildung </w:t>
+                            </w:r>
+                            <w:fldSimple w:instr=" SEQ Abbildung \* ARABIC ">
+                              <w:r>
+                                <w:rPr>
+                                  <w:noProof/>
+                                </w:rPr>
+                                <w:t>5</w:t>
+                              </w:r>
+                            </w:fldSimple>
+                            <w:r>
+                              <w:rPr>
+                                <w:noProof/>
+                              </w:rPr>
+                              <w:t xml:space="preserve"> - Blockschaltplan</w:t>
+                            </w:r>
+                          </w:p>
+                        </w:txbxContent>
+                      </wps:txbx>
+                      <wps:bodyPr rot="0" spcFirstLastPara="0" vertOverflow="overflow" horzOverflow="overflow" vert="horz" wrap="square" lIns="0" tIns="0" rIns="0" bIns="0" numCol="1" spcCol="0" rtlCol="0" fromWordArt="0" anchor="t" anchorCtr="0" forceAA="0" compatLnSpc="1">
+                        <a:prstTxWarp prst="textNoShape">
+                          <a:avLst/>
+                        </a:prstTxWarp>
+                        <a:spAutoFit/>
+                      </wps:bodyPr>
+                    </wps:wsp>
+                  </a:graphicData>
+                </a:graphic>
+              </wp:anchor>
+            </w:drawing>
+          </mc:Choice>
+          <mc:Fallback>
+            <w:pict>
+              <v:shape w14:anchorId="5A890E10" id="Textfeld 9" o:spid="_x0000_s1031" type="#_x0000_t202" style="position:absolute;margin-left:.6pt;margin-top:348.75pt;width:453pt;height:.05pt;z-index:251672576;visibility:visible;mso-wrap-style:square;mso-wrap-distance-left:9pt;mso-wrap-distance-top:0;mso-wrap-distance-right:9pt;mso-wrap-distance-bottom:0;mso-position-horizontal:absolute;mso-position-horizontal-relative:text;mso-position-vertical:absolute;mso-position-vertical-relative:text;v-text-anchor:top" o:gfxdata="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" stroked="f">
+                <v:textbox style="mso-fit-shape-to-text:t" inset="0,0,0,0">
+                  <w:txbxContent>
+                    <w:p>
+                      <w:pPr>
+                        <w:pStyle w:val="Caption"/>
+                        <w:rPr>
+                          <w:noProof/>
+                        </w:rPr>
+                      </w:pPr>
+                      <w:r>
+                        <w:t xml:space="preserve">Abbildung </w:t>
+                      </w:r>
+                      <w:fldSimple w:instr=" SEQ Abbildung \* ARABIC ">
+                        <w:r>
+                          <w:rPr>
+                            <w:noProof/>
+                          </w:rPr>
+                          <w:t>5</w:t>
+                        </w:r>
+                      </w:fldSimple>
+                      <w:r>
+                        <w:rPr>
+                          <w:noProof/>
+                        </w:rPr>
+                        <w:t xml:space="preserve"> - Blockschaltplan</w:t>
+                      </w:r>
+                    </w:p>
+                  </w:txbxContent>
+                </v:textbox>
+                <w10:wrap type="topAndBottom"/>
+              </v:shape>
+            </w:pict>
+          </mc:Fallback>
+        </mc:AlternateContent>
+      </w:r>
+      <w:r>
+        <w:t>Blockschaltplan</w:t>
+      </w:r>
+      <w:bookmarkEnd w:id="4"/>
+    </w:p>
+    <w:p>
+      <w:pPr>
+        <w:spacing w:line="360" w:lineRule="auto"/>
+      </w:pPr>
+    </w:p>
+    <w:p>
+      <w:pPr>
+        <w:spacing w:line="360" w:lineRule="auto"/>
+      </w:pPr>
+      <w:r>
+        <w:t>Der Blockschaltplan zeigt die</w:t>
+      </w:r>
+      <w:r>
+        <w:t xml:space="preserve"> Wirkungen</w:t>
+      </w:r>
+      <w:r>
+        <w:t xml:space="preserve"> der</w:t>
+      </w:r>
+      <w:r>
+        <w:t xml:space="preserve"> Bauteile</w:t>
+      </w:r>
+      <w:r>
+        <w:t xml:space="preserve"> untereinander von</w:t>
+      </w:r>
+      <w:r>
+        <w:t xml:space="preserve"> der Gewächshaussteuerung.</w:t>
+      </w:r>
+    </w:p>
+    <w:p>
+      <w:pPr>
+        <w:pStyle w:val="Heading1"/>
+        <w:spacing w:line="360" w:lineRule="auto"/>
+      </w:pPr>
+      <w:r>
+        <w:br w:type="page"/>
+      </w:r>
+      <w:bookmarkStart w:id="5" w:name="_Toc121510348"/>
+      <w:r>
+        <w:lastRenderedPageBreak/>
+        <w:t>Struktogramme</w:t>
+      </w:r>
+      <w:bookmarkEnd w:id="5"/>
+    </w:p>
+    <w:p>
+      <w:pPr>
+        <w:spacing w:line="360" w:lineRule="auto"/>
+      </w:pPr>
+    </w:p>
+    <w:p>
+      <w:pPr>
+        <w:spacing w:line="360" w:lineRule="auto"/>
+      </w:pPr>
+      <w:r>
+        <w:rPr>
+          <w:noProof/>
+        </w:rPr>
+        <w:drawing>
+          <wp:anchor distT="0" distB="0" distL="114300" distR="114300" simplePos="0" relativeHeight="251673600" behindDoc="0" locked="0" layoutInCell="1" allowOverlap="1" wp14:anchorId="5D8B08AF" wp14:editId="44AAC103">
+            <wp:simplePos x="0" y="0"/>
+            <wp:positionH relativeFrom="column">
+              <wp:posOffset>-4445</wp:posOffset>
+            </wp:positionH>
+            <wp:positionV relativeFrom="paragraph">
+              <wp:posOffset>1055370</wp:posOffset>
+            </wp:positionV>
+            <wp:extent cx="3495675" cy="6003925"/>
+            <wp:effectExtent l="0" t="0" r="9525" b="0"/>
+            <wp:wrapTopAndBottom/>
+            <wp:docPr id="10" name="Picture 10"/>
+            <wp:cNvGraphicFramePr>
+              <a:graphicFrameLocks xmlns:a="http://schemas.openxmlformats.org/drawingml/2006/main" noChangeAspect="1"/>
+            </wp:cNvGraphicFramePr>
+            <a:graphic xmlns:a="http://schemas.openxmlformats.org/drawingml/2006/main">
+              <a:graphicData uri="http://schemas.openxmlformats.org/drawingml/2006/picture">
+                <pic:pic xmlns:pic="http://schemas.openxmlformats.org/drawingml/2006/picture">
+                  <pic:nvPicPr>
+                    <pic:cNvPr id="0" name="Picture 1"/>
+                    <pic:cNvPicPr>
+                      <a:picLocks noChangeAspect="1" noChangeArrowheads="1"/>
+                    </pic:cNvPicPr>
+                  </pic:nvPicPr>
+                  <pic:blipFill>
+                    <a:blip r:embed="rId13">
+                      <a:extLst>
+                        <a:ext uri="{28A0092B-C50C-407E-A947-70E740481C1C}">
+                          <a14:useLocalDpi xmlns:a14="http://schemas.microsoft.com/office/drawing/2010/main" val="0"/>
+                        </a:ext>
+                      </a:extLst>
+                    </a:blip>
+                    <a:srcRect/>
+                    <a:stretch>
+                      <a:fillRect/>
+                    </a:stretch>
+                  </pic:blipFill>
+                  <pic:spPr bwMode="auto">
+                    <a:xfrm>
+                      <a:off x="0" y="0"/>
+                      <a:ext cx="3495675" cy="6003925"/>
+                    </a:xfrm>
+                    <a:prstGeom prst="rect">
+                      <a:avLst/>
+                    </a:prstGeom>
+                    <a:noFill/>
+                    <a:ln>
+                      <a:noFill/>
+                    </a:ln>
+                  </pic:spPr>
+                </pic:pic>
+              </a:graphicData>
+            </a:graphic>
+            <wp14:sizeRelH relativeFrom="margin">
+              <wp14:pctWidth>0</wp14:pctWidth>
+            </wp14:sizeRelH>
+            <wp14:sizeRelV relativeFrom="margin">
+              <wp14:pctHeight>0</wp14:pctHeight>
+            </wp14:sizeRelV>
+          </wp:anchor>
+        </w:drawing>
+      </w:r>
+      <w:r>
+        <w:rPr>
+          <w:noProof/>
+        </w:rPr>
+        <mc:AlternateContent>
+          <mc:Choice Requires="wps">
+            <w:drawing>
+              <wp:anchor distT="0" distB="0" distL="114300" distR="114300" simplePos="0" relativeHeight="251675648" behindDoc="0" locked="0" layoutInCell="1" allowOverlap="1" wp14:anchorId="15739164" wp14:editId="69CE079C">
+                <wp:simplePos x="0" y="0"/>
+                <wp:positionH relativeFrom="column">
+                  <wp:posOffset>-4445</wp:posOffset>
+                </wp:positionH>
+                <wp:positionV relativeFrom="paragraph">
+                  <wp:posOffset>7117022</wp:posOffset>
+                </wp:positionV>
+                <wp:extent cx="3495675" cy="635"/>
+                <wp:effectExtent l="0" t="0" r="0" b="0"/>
+                <wp:wrapTopAndBottom/>
+                <wp:docPr id="11" name="Text Box 11"/>
+                <wp:cNvGraphicFramePr/>
+                <a:graphic xmlns:a="http://schemas.openxmlformats.org/drawingml/2006/main">
+                  <a:graphicData uri="http://schemas.microsoft.com/office/word/2010/wordprocessingShape">
+                    <wps:wsp>
+                      <wps:cNvSpPr txBox="1"/>
+                      <wps:spPr>
+                        <a:xfrm>
+                          <a:off x="0" y="0"/>
+                          <a:ext cx="3495675" cy="635"/>
+                        </a:xfrm>
+                        <a:prstGeom prst="rect">
+                          <a:avLst/>
+                        </a:prstGeom>
+                        <a:solidFill>
+                          <a:prstClr val="white"/>
+                        </a:solidFill>
+                        <a:ln>
+                          <a:noFill/>
+                        </a:ln>
+                      </wps:spPr>
+                      <wps:txbx>
+                        <w:txbxContent>
+                          <w:p>
+                            <w:pPr>
+                              <w:pStyle w:val="Caption"/>
+                              <w:rPr>
+                                <w:noProof/>
+                                <w:sz w:val="24"/>
+                              </w:rPr>
+                            </w:pPr>
+                            <w:r>
+                              <w:t xml:space="preserve">Abbildung </w:t>
+                            </w:r>
+                            <w:fldSimple w:instr=" SEQ Abbildung \* ARABIC ">
+                              <w:r>
+                                <w:rPr>
+                                  <w:noProof/>
+                                </w:rPr>
+                                <w:t>6</w:t>
+                              </w:r>
+                            </w:fldSimple>
+                            <w:r>
+                              <w:rPr>
+                                <w:noProof/>
+                              </w:rPr>
+                              <w:t xml:space="preserve"> - Struktogramm Siebensegmentanzeige</w:t>
+                            </w:r>
+                          </w:p>
+                        </w:txbxContent>
+                      </wps:txbx>
+                      <wps:bodyPr rot="0" spcFirstLastPara="0" vertOverflow="overflow" horzOverflow="overflow" vert="horz" wrap="square" lIns="0" tIns="0" rIns="0" bIns="0" numCol="1" spcCol="0" rtlCol="0" fromWordArt="0" anchor="t" anchorCtr="0" forceAA="0" compatLnSpc="1">
+                        <a:prstTxWarp prst="textNoShape">
+                          <a:avLst/>
+                        </a:prstTxWarp>
+                        <a:spAutoFit/>
+                      </wps:bodyPr>
+                    </wps:wsp>
+                  </a:graphicData>
+                </a:graphic>
+              </wp:anchor>
+            </w:drawing>
+          </mc:Choice>
+          <mc:Fallback>
+            <w:pict>
+              <v:shape w14:anchorId="15739164" id="Text Box 11" o:spid="_x0000_s1032" type="#_x0000_t202" style="position:absolute;margin-left:-.35pt;margin-top:560.4pt;width:275.25pt;height:.05pt;z-index:251675648;visibility:visible;mso-wrap-style:square;mso-wrap-distance-left:9pt;mso-wrap-distance-top:0;mso-wrap-distance-right:9pt;mso-wrap-distance-bottom:0;mso-position-horizontal:absolute;mso-position-horizontal-relative:text;mso-position-vertical:absolute;mso-position-vertical-relative:text;v-text-anchor:top" o:gfxdata="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" stroked="f">
+                <v:textbox style="mso-fit-shape-to-text:t" inset="0,0,0,0">
+                  <w:txbxContent>
+                    <w:p>
+                      <w:pPr>
+                        <w:pStyle w:val="Caption"/>
+                        <w:rPr>
+                          <w:noProof/>
+                          <w:sz w:val="24"/>
+                        </w:rPr>
+                      </w:pPr>
+                      <w:r>
+                        <w:t xml:space="preserve">Abbildung </w:t>
+                      </w:r>
+                      <w:fldSimple w:instr=" SEQ Abbildung \* ARABIC ">
+                        <w:r>
+                          <w:rPr>
+                            <w:noProof/>
+                          </w:rPr>
+                          <w:t>6</w:t>
+                        </w:r>
+                      </w:fldSimple>
+                      <w:r>
+                        <w:rPr>
+                          <w:noProof/>
+                        </w:rPr>
+                        <w:t xml:space="preserve"> - Struktogramm Siebensegmentanzeige</w:t>
+                      </w:r>
+                    </w:p>
+                  </w:txbxContent>
+                </v:textbox>
+                <w10:wrap type="topAndBottom"/>
+              </v:shape>
+            </w:pict>
+          </mc:Fallback>
+        </mc:AlternateContent>
+      </w:r>
+      <w:r>
+        <w:t>Im Folgenden befindet sich das Struktogramm für die Darstellung der Temperatur- und Luftfeuchtigkeitswerte auf der Siebensegmentanzeige</w:t>
+      </w:r>
+      <w:r>
+        <w:t>.</w:t>
+      </w:r>
+      <w:r>
+        <w:t xml:space="preserve"> Das Skript kann der Anlage 2</w:t>
+      </w:r>
+      <w:r>
+        <w:t xml:space="preserve"> (Funktionalitätsprüfung)</w:t>
+      </w:r>
+      <w:r>
+        <w:t xml:space="preserve"> und 3</w:t>
+      </w:r>
+      <w:r>
+        <w:t xml:space="preserve"> </w:t>
+      </w:r>
+      <w:r>
+        <w:t>entnommen werden.</w:t>
+      </w:r>
+    </w:p>
+    <w:p>
+      <w:pPr>
+        <w:spacing w:line="360" w:lineRule="auto"/>
+      </w:pPr>
+      <w:r>
+        <w:t xml:space="preserve">Die Werte werden in einer Schleife ausgelesen und dabei neu </w:t>
+      </w:r>
+      <w:r>
+        <w:t>in die Siebensegmentanzeige „geschrieben“.</w:t>
+      </w:r>
+      <w:r>
+        <w:t xml:space="preserve"> Damit die Eintragung als eine Zweistellige Zahl funktioniert, muss zuerst </w:t>
+      </w:r>
+      <w:r>
+        <w:t>der</w:t>
+      </w:r>
+      <w:r>
+        <w:t xml:space="preserve"> Temperaturwert durch </w:t>
+      </w:r>
+      <w:r>
+        <w:t xml:space="preserve">10 </w:t>
+      </w:r>
+      <w:r>
+        <w:lastRenderedPageBreak/>
+        <w:t>geteilt werden und der Einer wird in das Segment 0 geschrieben.</w:t>
+      </w:r>
+      <w:r>
+        <w:t xml:space="preserve"> Danach wird </w:t>
+      </w:r>
+      <w:r>
+        <w:t>das Modulo</w:t>
+      </w:r>
+      <w:r>
+        <w:t xml:space="preserve"> des Temperaturwerts gebildet und damit das Segment 1 </w:t>
+      </w:r>
+      <w:r>
+        <w:t>beschrieben.</w:t>
+      </w:r>
+    </w:p>
+    <w:p>
+      <w:pPr>
+        <w:spacing w:line="360" w:lineRule="auto"/>
+      </w:pPr>
+      <w:r>
+        <w:t>Das Verfahren für die Anzeige der Luftfeuchtigkeit gleicht, nur wird hier Segment 2 und 3 beschrieben.</w:t>
+      </w:r>
+    </w:p>
+    <w:p>
+      <w:pPr>
+        <w:spacing w:line="360" w:lineRule="auto"/>
+      </w:pPr>
+    </w:p>
+    <w:p>
+      <w:pPr>
+        <w:spacing w:line="360" w:lineRule="auto"/>
+      </w:pPr>
+      <w:r>
+        <w:rPr>
+          <w:noProof/>
+        </w:rPr>
+        <w:drawing>
+          <wp:anchor distT="0" distB="0" distL="114300" distR="114300" simplePos="0" relativeHeight="251676672" behindDoc="0" locked="0" layoutInCell="1" allowOverlap="1" wp14:anchorId="4A5AB2F1" wp14:editId="4DAECB26">
+            <wp:simplePos x="0" y="0"/>
+            <wp:positionH relativeFrom="column">
+              <wp:posOffset>73660</wp:posOffset>
+            </wp:positionH>
+            <wp:positionV relativeFrom="paragraph">
+              <wp:posOffset>665480</wp:posOffset>
+            </wp:positionV>
+            <wp:extent cx="3251200" cy="4431030"/>
+            <wp:effectExtent l="0" t="0" r="6350" b="7620"/>
+            <wp:wrapTopAndBottom/>
+            <wp:docPr id="12" name="Picture 12"/>
+            <wp:cNvGraphicFramePr>
+              <a:graphicFrameLocks xmlns:a="http://schemas.openxmlformats.org/drawingml/2006/main" noChangeAspect="1"/>
+            </wp:cNvGraphicFramePr>
+            <a:graphic xmlns:a="http://schemas.openxmlformats.org/drawingml/2006/main">
+              <a:graphicData uri="http://schemas.openxmlformats.org/drawingml/2006/picture">
+                <pic:pic xmlns:pic="http://schemas.openxmlformats.org/drawingml/2006/picture">
+                  <pic:nvPicPr>
+                    <pic:cNvPr id="0" name="Picture 2"/>
+                    <pic:cNvPicPr>
+                      <a:picLocks noChangeAspect="1" noChangeArrowheads="1"/>
+                    </pic:cNvPicPr>
+                  </pic:nvPicPr>
+                  <pic:blipFill>
+                    <a:blip r:embed="rId14">
+                      <a:extLst>
+                        <a:ext uri="{28A0092B-C50C-407E-A947-70E740481C1C}">
+                          <a14:useLocalDpi xmlns:a14="http://schemas.microsoft.com/office/drawing/2010/main" val="0"/>
+                        </a:ext>
+                      </a:extLst>
+                    </a:blip>
+                    <a:srcRect/>
+                    <a:stretch>
+                      <a:fillRect/>
+                    </a:stretch>
+                  </pic:blipFill>
+                  <pic:spPr bwMode="auto">
+                    <a:xfrm>
+                      <a:off x="0" y="0"/>
+                      <a:ext cx="3251200" cy="4431030"/>
+                    </a:xfrm>
+                    <a:prstGeom prst="rect">
+                      <a:avLst/>
+                    </a:prstGeom>
+                    <a:noFill/>
+                    <a:ln>
+                      <a:noFill/>
+                    </a:ln>
+                  </pic:spPr>
+                </pic:pic>
+              </a:graphicData>
+            </a:graphic>
+            <wp14:sizeRelH relativeFrom="margin">
+              <wp14:pctWidth>0</wp14:pctWidth>
+            </wp14:sizeRelH>
+            <wp14:sizeRelV relativeFrom="margin">
+              <wp14:pctHeight>0</wp14:pctHeight>
+            </wp14:sizeRelV>
+          </wp:anchor>
+        </w:drawing>
+      </w:r>
+      <w:r>
+        <w:rPr>
+          <w:noProof/>
+        </w:rPr>
+        <mc:AlternateContent>
+          <mc:Choice Requires="wps">
+            <w:drawing>
+              <wp:anchor distT="0" distB="0" distL="114300" distR="114300" simplePos="0" relativeHeight="251678720" behindDoc="0" locked="0" layoutInCell="1" allowOverlap="1" wp14:anchorId="5F5BF06F" wp14:editId="06D3887D">
+                <wp:simplePos x="0" y="0"/>
+                <wp:positionH relativeFrom="column">
+                  <wp:posOffset>71755</wp:posOffset>
+                </wp:positionH>
+                <wp:positionV relativeFrom="paragraph">
+                  <wp:posOffset>5899150</wp:posOffset>
+                </wp:positionV>
+                <wp:extent cx="3800475" cy="635"/>
+                <wp:effectExtent l="0" t="0" r="0" b="0"/>
+                <wp:wrapTopAndBottom/>
+                <wp:docPr id="13" name="Text Box 13"/>
+                <wp:cNvGraphicFramePr/>
+                <a:graphic xmlns:a="http://schemas.openxmlformats.org/drawingml/2006/main">
+                  <a:graphicData uri="http://schemas.microsoft.com/office/word/2010/wordprocessingShape">
+                    <wps:wsp>
+                      <wps:cNvSpPr txBox="1"/>
+                      <wps:spPr>
+                        <a:xfrm>
+                          <a:off x="0" y="0"/>
+                          <a:ext cx="3800475" cy="635"/>
+                        </a:xfrm>
+                        <a:prstGeom prst="rect">
+                          <a:avLst/>
+                        </a:prstGeom>
+                        <a:solidFill>
+                          <a:prstClr val="white"/>
+                        </a:solidFill>
+                        <a:ln>
+                          <a:noFill/>
+                        </a:ln>
+                      </wps:spPr>
+                      <wps:txbx>
+                        <w:txbxContent>
+                          <w:p>
+                            <w:pPr>
+                              <w:pStyle w:val="Caption"/>
+                              <w:rPr>
+                                <w:noProof/>
+                                <w:sz w:val="24"/>
+                              </w:rPr>
+                            </w:pPr>
+                            <w:r>
+                              <w:t xml:space="preserve">Abbildung </w:t>
+                            </w:r>
+                            <w:fldSimple w:instr=" SEQ Abbildung \* ARABIC ">
+                              <w:r>
+                                <w:rPr>
+                                  <w:noProof/>
+                                </w:rPr>
+                                <w:t>7</w:t>
+                              </w:r>
+                            </w:fldSimple>
+                            <w:r>
+                              <w:rPr>
+                                <w:noProof/>
+                              </w:rPr>
+                              <w:t xml:space="preserve"> - Struktogramm LCD-Display</w:t>
+                            </w:r>
+                          </w:p>
+                        </w:txbxContent>
+                      </wps:txbx>
+                      <wps:bodyPr rot="0" spcFirstLastPara="0" vertOverflow="overflow" horzOverflow="overflow" vert="horz" wrap="square" lIns="0" tIns="0" rIns="0" bIns="0" numCol="1" spcCol="0" rtlCol="0" fromWordArt="0" anchor="t" anchorCtr="0" forceAA="0" compatLnSpc="1">
+                        <a:prstTxWarp prst="textNoShape">
+                          <a:avLst/>
+                        </a:prstTxWarp>
+                        <a:spAutoFit/>
+                      </wps:bodyPr>
+                    </wps:wsp>
+                  </a:graphicData>
+                </a:graphic>
+              </wp:anchor>
+            </w:drawing>
+          </mc:Choice>
+          <mc:Fallback>
+            <w:pict>
+              <v:shape w14:anchorId="5F5BF06F" id="Text Box 13" o:spid="_x0000_s1033" type="#_x0000_t202" style="position:absolute;margin-left:5.65pt;margin-top:464.5pt;width:299.25pt;height:.05pt;z-index:251678720;visibility:visible;mso-wrap-style:square;mso-wrap-distance-left:9pt;mso-wrap-distance-top:0;mso-wrap-distance-right:9pt;mso-wrap-distance-bottom:0;mso-position-horizontal:absolute;mso-position-horizontal-relative:text;mso-position-vertical:absolute;mso-position-vertical-relative:text;v-text-anchor:top" o:gfxdata="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" stroked="f">
+                <v:textbox style="mso-fit-shape-to-text:t" inset="0,0,0,0">
+                  <w:txbxContent>
+                    <w:p>
+                      <w:pPr>
+                        <w:pStyle w:val="Caption"/>
+                        <w:rPr>
+                          <w:noProof/>
+                          <w:sz w:val="24"/>
+                        </w:rPr>
+                      </w:pPr>
+                      <w:r>
+                        <w:t xml:space="preserve">Abbildung </w:t>
+                      </w:r>
+                      <w:fldSimple w:instr=" SEQ Abbildung \* ARABIC ">
+                        <w:r>
+                          <w:rPr>
+                            <w:noProof/>
+                          </w:rPr>
+                          <w:t>7</w:t>
+                        </w:r>
+                      </w:fldSimple>
+                      <w:r>
+                        <w:rPr>
+                          <w:noProof/>
+                        </w:rPr>
+                        <w:t xml:space="preserve"> - Struktogramm LCD-Display</w:t>
+                      </w:r>
+                    </w:p>
+                  </w:txbxContent>
+                </v:textbox>
+                <w10:wrap type="topAndBottom"/>
+              </v:shape>
+            </w:pict>
+          </mc:Fallback>
+        </mc:AlternateContent>
+      </w:r>
+      <w:r>
+        <w:t>Im Folgenden befindet sich das Struktogramm für die Darstellung der Temperatur- und Feuchtigkeits</w:t>
+      </w:r>
+      <w:r>
+        <w:t>werte auf dem LCD</w:t>
+      </w:r>
+      <w:r>
+        <w:t xml:space="preserve"> – </w:t>
+      </w:r>
+      <w:r>
+        <w:t>Display.</w:t>
+      </w:r>
+    </w:p>
+    <w:p>
+      <w:pPr>
+        <w:spacing w:line="360" w:lineRule="auto"/>
+      </w:pPr>
+    </w:p>
+    <w:p>
+      <w:pPr>
+        <w:spacing w:line="360" w:lineRule="auto"/>
+      </w:pPr>
+      <w:r>
+        <w:t>Es</w:t>
+      </w:r>
+      <w:r>
+        <w:t xml:space="preserve"> werden </w:t>
+      </w:r>
+      <w:r>
+        <w:t>20-mal</w:t>
+      </w:r>
+      <w:r>
+        <w:t xml:space="preserve"> neue Werte auf der LCD-Anzeige angezeigt.</w:t>
+      </w:r>
+      <w:r>
+        <w:t xml:space="preserve"> Nach dem Ende der Schleife wird die LCD-Anzeige „bereinigt“ und am Anfang der Schleife mit neuen Werten beschrieben.</w:t>
+      </w:r>
+      <w:r>
+        <w:t xml:space="preserve"> </w:t>
+      </w:r>
+      <w:r>
+        <w:br w:type="page"/>
+      </w:r>
+    </w:p>
+    <w:p>
+      <w:pPr>
+        <w:pStyle w:val="Heading1"/>
+        <w:spacing w:line="360" w:lineRule="auto"/>
+      </w:pPr>
+      <w:bookmarkStart w:id="6" w:name="_Toc121510349"/>
+      <w:r>
+        <w:lastRenderedPageBreak/>
+        <w:t>Inbetriebnahmeprotokoll</w:t>
+      </w:r>
+      <w:bookmarkEnd w:id="6"/>
+    </w:p>
+    <w:p>
+      <w:pPr>
+        <w:spacing w:line="360" w:lineRule="auto"/>
+        <w:jc w:val="center"/>
+      </w:pPr>
+    </w:p>
+    <w:p>
+      <w:pPr>
+        <w:spacing w:line="360" w:lineRule="auto"/>
+      </w:pPr>
+      <w:r>
+        <w:t>Das Inbetriebnahmeprotokoll kann der Anlage 1 entnommen werden.</w:t>
+      </w:r>
+    </w:p>
+    <w:p>
+      <w:pPr>
+        <w:spacing w:line="360" w:lineRule="auto"/>
+      </w:pPr>
+      <w:r>
+        <w:br w:type="page"/>
+      </w:r>
+    </w:p>
+    <w:p>
+      <w:pPr>
+        <w:pStyle w:val="Heading1"/>
+        <w:spacing w:line="360" w:lineRule="auto"/>
+      </w:pPr>
+      <w:bookmarkStart w:id="7" w:name="_Toc121510350"/>
+      <w:r>
+        <w:lastRenderedPageBreak/>
+        <w:t>Anlagen</w:t>
+      </w:r>
+      <w:bookmarkEnd w:id="7"/>
+    </w:p>
+    <w:p>
+      <w:pPr>
+        <w:spacing w:line="360" w:lineRule="auto"/>
+      </w:pPr>
+    </w:p>
+    <w:p>
+      <w:pPr>
+        <w:spacing w:line="360" w:lineRule="auto"/>
+      </w:pPr>
+      <w:r>
+        <w:t xml:space="preserve">Anlage 1: </w:t>
+      </w:r>
+      <w:r>
+        <w:t>Inbetriebnahmeprotokoll</w:t>
+      </w:r>
+    </w:p>
+    <w:p>
+      <w:pPr>
+        <w:spacing w:line="360" w:lineRule="auto"/>
+      </w:pPr>
+      <w:r>
+        <w:t xml:space="preserve">Anlage 2: </w:t>
+      </w:r>
+      <w:r>
+        <w:t xml:space="preserve">Skript </w:t>
+      </w:r>
+      <w:r>
+        <w:rPr>
+          <w:i/>
+          <w:iCs/>
+        </w:rPr>
+        <w:t>temperature.py</w:t>
+      </w:r>
+    </w:p>
+    <w:p>
+      <w:pPr>
+        <w:spacing w:line="360" w:lineRule="auto"/>
+        <w:rPr>
+          <w:i/>
+          <w:iCs/>
+          <w:lang w:val="en-US"/>
+        </w:rPr>
+      </w:pPr>
+      <w:r>
+        <w:t xml:space="preserve">Anlage 3: </w:t>
+      </w:r>
+      <w:r>
+        <w:t>Skript</w:t>
+      </w:r>
+      <w:r>
+        <w:rPr>
+          <w:lang w:val="en-US"/>
+        </w:rPr>
+        <w:t xml:space="preserve"> </w:t>
+      </w:r>
+      <w:r>
+        <w:rPr>
+          <w:i/>
+          <w:iCs/>
+          <w:lang w:val="en-US"/>
+        </w:rPr>
+        <w:t>segment.p</w:t>
+      </w:r>
+      <w:r>
+        <w:rPr>
+          <w:i/>
+          <w:iCs/>
+          <w:lang w:val="en-US"/>
+        </w:rPr>
+        <w:t>y</w:t>
+      </w:r>
+    </w:p>
     <w:sectPr>
-      <w:footerReference w:type="default" r:id="rId12"/>
+      <w:headerReference w:type="default" r:id="rId15"/>
+      <w:footerReference w:type="default" r:id="rId16"/>
+      <w:headerReference w:type="first" r:id="rId17"/>
+      <w:footerReference w:type="first" r:id="rId18"/>
       <w:pgSz w:w="11906" w:h="16838"/>
       <w:pgMar w:top="1417" w:right="1417" w:bottom="1134" w:left="1417" w:header="708" w:footer="708" w:gutter="0"/>
       <w:pgNumType w:start="0"/>
@@ -1283,7 +3141,7 @@
 </file>
 
 <file path=word/endnotes.xml><?xml version="1.0" encoding="utf-8"?>
-<w:endnotes xmlns:wpc="http://schemas.microsoft.com/office/word/2010/wordprocessingCanvas" xmlns:cx="http://schemas.microsoft.com/office/drawing/2014/chartex" xmlns:cx1="http://schemas.microsoft.com/office/drawing/2015/9/8/chartex" xmlns:cx2="http://schemas.microsoft.com/office/drawing/2015/10/21/chartex" xmlns:cx3="http://schemas.microsoft.com/office/drawing/2016/5/9/chartex" xmlns:cx4="http://schemas.microsoft.com/office/drawing/2016/5/10/chartex" xmlns:cx5="http://schemas.microsoft.com/office/drawing/2016/5/11/chartex" xmlns:cx6="http://schemas.microsoft.com/office/drawing/2016/5/12/chartex" xmlns:cx7="http://schemas.microsoft.com/office/drawing/2016/5/13/chartex" xmlns:cx8="http://schemas.microsoft.com/office/drawing/2016/5/14/chartex" xmlns:mc="http://schemas.openxmlformats.org/markup-compatibility/2006" xmlns:aink="http://schemas.microsoft.com/office/drawing/2016/ink" xmlns:am3d="http://schemas.microsoft.com/office/drawing/2017/model3d" xmlns:o="urn:schemas-microsoft-com:office:office" xmlns:r="http://schemas.openxmlformats.org/officeDocument/2006/relationships" xmlns:m="http://schemas.openxmlformats.org/officeDocument/2006/math" xmlns:v="urn:schemas-microsoft-com:vml" xmlns:wp14="http://schemas.microsoft.com/office/word/2010/wordprocessingDrawing" xmlns:wp="http://schemas.openxmlformats.org/drawingml/2006/wordprocessingDrawing" xmlns:w10="urn:schemas-microsoft-com:office:word" xmlns:w="http://schemas.openxmlformats.org/wordprocessingml/2006/main" xmlns:w14="http://schemas.microsoft.com/office/word/2010/wordml" xmlns:w15="http://schemas.microsoft.com/office/word/2012/wordml" xmlns:w16cid="http://schemas.microsoft.com/office/word/2016/wordml/cid" xmlns:w16se="http://schemas.microsoft.com/office/word/2015/wordml/symex" xmlns:wpg="http://schemas.microsoft.com/office/word/2010/wordprocessingGroup" xmlns:wpi="http://schemas.microsoft.com/office/word/2010/wordprocessingInk" xmlns:wne="http://schemas.microsoft.com/office/word/2006/wordml" xmlns:wps="http://schemas.microsoft.com/office/word/2010/wordprocessingShape" mc:Ignorable="w14 w15 w16se w16cid wp14">
+<w:endnotes xmlns:wpc="http://schemas.microsoft.com/office/word/2010/wordprocessingCanvas" xmlns:cx="http://schemas.microsoft.com/office/drawing/2014/chartex" xmlns:cx1="http://schemas.microsoft.com/office/drawing/2015/9/8/chartex" xmlns:cx2="http://schemas.microsoft.com/office/drawing/2015/10/21/chartex" xmlns:cx3="http://schemas.microsoft.com/office/drawing/2016/5/9/chartex" xmlns:cx4="http://schemas.microsoft.com/office/drawing/2016/5/10/chartex" xmlns:cx5="http://schemas.microsoft.com/office/drawing/2016/5/11/chartex" xmlns:cx6="http://schemas.microsoft.com/office/drawing/2016/5/12/chartex" xmlns:cx7="http://schemas.microsoft.com/office/drawing/2016/5/13/chartex" xmlns:cx8="http://schemas.microsoft.com/office/drawing/2016/5/14/chartex" xmlns:mc="http://schemas.openxmlformats.org/markup-compatibility/2006" xmlns:aink="http://schemas.microsoft.com/office/drawing/2016/ink" xmlns:am3d="http://schemas.microsoft.com/office/drawing/2017/model3d" xmlns:o="urn:schemas-microsoft-com:office:office" xmlns:r="http://schemas.openxmlformats.org/officeDocument/2006/relationships" xmlns:m="http://schemas.openxmlformats.org/officeDocument/2006/math" xmlns:v="urn:schemas-microsoft-com:vml" xmlns:wp14="http://schemas.microsoft.com/office/word/2010/wordprocessingDrawing" xmlns:wp="http://schemas.openxmlformats.org/drawingml/2006/wordprocessingDrawing" xmlns:w10="urn:schemas-microsoft-com:office:word" xmlns:w="http://schemas.openxmlformats.org/wordprocessingml/2006/main" xmlns:w14="http://schemas.microsoft.com/office/word/2010/wordml" xmlns:w15="http://schemas.microsoft.com/office/word/2012/wordml" xmlns:w16cex="http://schemas.microsoft.com/office/word/2018/wordml/cex" xmlns:w16cid="http://schemas.microsoft.com/office/word/2016/wordml/cid" xmlns:w16="http://schemas.microsoft.com/office/word/2018/wordml" xmlns:w16sdtdh="http://schemas.microsoft.com/office/word/2020/wordml/sdtdatahash" xmlns:w16se="http://schemas.microsoft.com/office/word/2015/wordml/symex" xmlns:wpg="http://schemas.microsoft.com/office/word/2010/wordprocessingGroup" xmlns:wpi="http://schemas.microsoft.com/office/word/2010/wordprocessingInk" xmlns:wne="http://schemas.microsoft.com/office/word/2006/wordml" xmlns:wps="http://schemas.microsoft.com/office/word/2010/wordprocessingShape" mc:Ignorable="w14 w15 w16se w16cid w16 w16cex w16sdtdh wp14">
   <w:endnote w:type="separator" w:id="-1">
     <w:p>
       <w:pPr>
@@ -1308,7 +3166,7 @@
 </file>
 
 <file path=word/footer1.xml><?xml version="1.0" encoding="utf-8"?>
-<w:ftr xmlns:wpc="http://schemas.microsoft.com/office/word/2010/wordprocessingCanvas" xmlns:cx="http://schemas.microsoft.com/office/drawing/2014/chartex" xmlns:cx1="http://schemas.microsoft.com/office/drawing/2015/9/8/chartex" xmlns:cx2="http://schemas.microsoft.com/office/drawing/2015/10/21/chartex" xmlns:cx3="http://schemas.microsoft.com/office/drawing/2016/5/9/chartex" xmlns:cx4="http://schemas.microsoft.com/office/drawing/2016/5/10/chartex" xmlns:cx5="http://schemas.microsoft.com/office/drawing/2016/5/11/chartex" xmlns:cx6="http://schemas.microsoft.com/office/drawing/2016/5/12/chartex" xmlns:cx7="http://schemas.microsoft.com/office/drawing/2016/5/13/chartex" xmlns:cx8="http://schemas.microsoft.com/office/drawing/2016/5/14/chartex" xmlns:mc="http://schemas.openxmlformats.org/markup-compatibility/2006" xmlns:aink="http://schemas.microsoft.com/office/drawing/2016/ink" xmlns:am3d="http://schemas.microsoft.com/office/drawing/2017/model3d" xmlns:o="urn:schemas-microsoft-com:office:office" xmlns:r="http://schemas.openxmlformats.org/officeDocument/2006/relationships" xmlns:m="http://schemas.openxmlformats.org/officeDocument/2006/math" xmlns:v="urn:schemas-microsoft-com:vml" xmlns:wp14="http://schemas.microsoft.com/office/word/2010/wordprocessingDrawing" xmlns:wp="http://schemas.openxmlformats.org/drawingml/2006/wordprocessingDrawing" xmlns:w10="urn:schemas-microsoft-com:office:word" xmlns:w="http://schemas.openxmlformats.org/wordprocessingml/2006/main" xmlns:w14="http://schemas.microsoft.com/office/word/2010/wordml" xmlns:w15="http://schemas.microsoft.com/office/word/2012/wordml" xmlns:w16cid="http://schemas.microsoft.com/office/word/2016/wordml/cid" xmlns:w16se="http://schemas.microsoft.com/office/word/2015/wordml/symex" xmlns:wpg="http://schemas.microsoft.com/office/word/2010/wordprocessingGroup" xmlns:wpi="http://schemas.microsoft.com/office/word/2010/wordprocessingInk" xmlns:wne="http://schemas.microsoft.com/office/word/2006/wordml" xmlns:wps="http://schemas.microsoft.com/office/word/2010/wordprocessingShape" mc:Ignorable="w14 w15 w16se w16cid wp14">
+<w:ftr xmlns:wpc="http://schemas.microsoft.com/office/word/2010/wordprocessingCanvas" xmlns:cx="http://schemas.microsoft.com/office/drawing/2014/chartex" xmlns:cx1="http://schemas.microsoft.com/office/drawing/2015/9/8/chartex" xmlns:cx2="http://schemas.microsoft.com/office/drawing/2015/10/21/chartex" xmlns:cx3="http://schemas.microsoft.com/office/drawing/2016/5/9/chartex" xmlns:cx4="http://schemas.microsoft.com/office/drawing/2016/5/10/chartex" xmlns:cx5="http://schemas.microsoft.com/office/drawing/2016/5/11/chartex" xmlns:cx6="http://schemas.microsoft.com/office/drawing/2016/5/12/chartex" xmlns:cx7="http://schemas.microsoft.com/office/drawing/2016/5/13/chartex" xmlns:cx8="http://schemas.microsoft.com/office/drawing/2016/5/14/chartex" xmlns:mc="http://schemas.openxmlformats.org/markup-compatibility/2006" xmlns:aink="http://schemas.microsoft.com/office/drawing/2016/ink" xmlns:am3d="http://schemas.microsoft.com/office/drawing/2017/model3d" xmlns:o="urn:schemas-microsoft-com:office:office" xmlns:r="http://schemas.openxmlformats.org/officeDocument/2006/relationships" xmlns:m="http://schemas.openxmlformats.org/officeDocument/2006/math" xmlns:v="urn:schemas-microsoft-com:vml" xmlns:wp14="http://schemas.microsoft.com/office/word/2010/wordprocessingDrawing" xmlns:wp="http://schemas.openxmlformats.org/drawingml/2006/wordprocessingDrawing" xmlns:w10="urn:schemas-microsoft-com:office:word" xmlns:w="http://schemas.openxmlformats.org/wordprocessingml/2006/main" xmlns:w14="http://schemas.microsoft.com/office/word/2010/wordml" xmlns:w15="http://schemas.microsoft.com/office/word/2012/wordml" xmlns:w16cex="http://schemas.microsoft.com/office/word/2018/wordml/cex" xmlns:w16cid="http://schemas.microsoft.com/office/word/2016/wordml/cid" xmlns:w16="http://schemas.microsoft.com/office/word/2018/wordml" xmlns:w16sdtdh="http://schemas.microsoft.com/office/word/2020/wordml/sdtdatahash" xmlns:w16se="http://schemas.microsoft.com/office/word/2015/wordml/symex" xmlns:wpg="http://schemas.microsoft.com/office/word/2010/wordprocessingGroup" xmlns:wpi="http://schemas.microsoft.com/office/word/2010/wordprocessingInk" xmlns:wne="http://schemas.microsoft.com/office/word/2006/wordml" xmlns:wps="http://schemas.microsoft.com/office/word/2010/wordprocessingShape" mc:Ignorable="w14 w15 w16se w16cid w16 w16cex w16sdtdh wp14">
   <w:sdt>
     <w:sdtPr>
       <w:id w:val="2115163485"/>
@@ -1321,7 +3179,7 @@
     <w:sdtContent>
       <w:p>
         <w:pPr>
-          <w:pStyle w:val="Fuzeile"/>
+          <w:pStyle w:val="Footer"/>
           <w:jc w:val="center"/>
         </w:pPr>
         <w:r>
@@ -1344,14 +3202,72 @@
   </w:sdt>
   <w:p>
     <w:pPr>
-      <w:pStyle w:val="Fuzeile"/>
+      <w:pStyle w:val="Footer"/>
+    </w:pPr>
+  </w:p>
+</w:ftr>
+</file>
+
+<file path=word/footer2.xml><?xml version="1.0" encoding="utf-8"?>
+<w:ftr xmlns:wpc="http://schemas.microsoft.com/office/word/2010/wordprocessingCanvas" xmlns:cx="http://schemas.microsoft.com/office/drawing/2014/chartex" xmlns:cx1="http://schemas.microsoft.com/office/drawing/2015/9/8/chartex" xmlns:cx2="http://schemas.microsoft.com/office/drawing/2015/10/21/chartex" xmlns:cx3="http://schemas.microsoft.com/office/drawing/2016/5/9/chartex" xmlns:cx4="http://schemas.microsoft.com/office/drawing/2016/5/10/chartex" xmlns:cx5="http://schemas.microsoft.com/office/drawing/2016/5/11/chartex" xmlns:cx6="http://schemas.microsoft.com/office/drawing/2016/5/12/chartex" xmlns:cx7="http://schemas.microsoft.com/office/drawing/2016/5/13/chartex" xmlns:cx8="http://schemas.microsoft.com/office/drawing/2016/5/14/chartex" xmlns:mc="http://schemas.openxmlformats.org/markup-compatibility/2006" xmlns:aink="http://schemas.microsoft.com/office/drawing/2016/ink" xmlns:am3d="http://schemas.microsoft.com/office/drawing/2017/model3d" xmlns:o="urn:schemas-microsoft-com:office:office" xmlns:r="http://schemas.openxmlformats.org/officeDocument/2006/relationships" xmlns:m="http://schemas.openxmlformats.org/officeDocument/2006/math" xmlns:v="urn:schemas-microsoft-com:vml" xmlns:wp14="http://schemas.microsoft.com/office/word/2010/wordprocessingDrawing" xmlns:wp="http://schemas.openxmlformats.org/drawingml/2006/wordprocessingDrawing" xmlns:w10="urn:schemas-microsoft-com:office:word" xmlns:w="http://schemas.openxmlformats.org/wordprocessingml/2006/main" xmlns:w14="http://schemas.microsoft.com/office/word/2010/wordml" xmlns:w15="http://schemas.microsoft.com/office/word/2012/wordml" xmlns:w16cex="http://schemas.microsoft.com/office/word/2018/wordml/cex" xmlns:w16cid="http://schemas.microsoft.com/office/word/2016/wordml/cid" xmlns:w16="http://schemas.microsoft.com/office/word/2018/wordml" xmlns:w16sdtdh="http://schemas.microsoft.com/office/word/2020/wordml/sdtdatahash" xmlns:w16se="http://schemas.microsoft.com/office/word/2015/wordml/symex" xmlns:wpg="http://schemas.microsoft.com/office/word/2010/wordprocessingGroup" xmlns:wpi="http://schemas.microsoft.com/office/word/2010/wordprocessingInk" xmlns:wne="http://schemas.microsoft.com/office/word/2006/wordml" xmlns:wps="http://schemas.microsoft.com/office/word/2010/wordprocessingShape" mc:Ignorable="w14 w15 w16se w16cid w16 w16cex w16sdtdh wp14">
+  <w:tbl>
+    <w:tblPr>
+      <w:tblW w:w="0" w:type="auto"/>
+      <w:tblLayout w:type="fixed"/>
+      <w:tblLook w:val="06A0" w:firstRow="1" w:lastRow="0" w:firstColumn="1" w:lastColumn="0" w:noHBand="1" w:noVBand="1"/>
+    </w:tblPr>
+    <w:tblGrid>
+      <w:gridCol w:w="3020"/>
+      <w:gridCol w:w="3020"/>
+      <w:gridCol w:w="3020"/>
+    </w:tblGrid>
+    <w:tr>
+      <w:tc>
+        <w:tcPr>
+          <w:tcW w:w="3020" w:type="dxa"/>
+        </w:tcPr>
+        <w:p>
+          <w:pPr>
+            <w:pStyle w:val="Header"/>
+            <w:ind w:left="-115"/>
+          </w:pPr>
+        </w:p>
+      </w:tc>
+      <w:tc>
+        <w:tcPr>
+          <w:tcW w:w="3020" w:type="dxa"/>
+        </w:tcPr>
+        <w:p>
+          <w:pPr>
+            <w:pStyle w:val="Header"/>
+            <w:jc w:val="center"/>
+          </w:pPr>
+        </w:p>
+      </w:tc>
+      <w:tc>
+        <w:tcPr>
+          <w:tcW w:w="3020" w:type="dxa"/>
+        </w:tcPr>
+        <w:p>
+          <w:pPr>
+            <w:pStyle w:val="Header"/>
+            <w:ind w:right="-115"/>
+            <w:jc w:val="right"/>
+          </w:pPr>
+        </w:p>
+      </w:tc>
+    </w:tr>
+  </w:tbl>
+  <w:p>
+    <w:pPr>
+      <w:pStyle w:val="Footer"/>
     </w:pPr>
   </w:p>
 </w:ftr>
 </file>
 
 <file path=word/footnotes.xml><?xml version="1.0" encoding="utf-8"?>
-<w:footnotes xmlns:wpc="http://schemas.microsoft.com/office/word/2010/wordprocessingCanvas" xmlns:cx="http://schemas.microsoft.com/office/drawing/2014/chartex" xmlns:cx1="http://schemas.microsoft.com/office/drawing/2015/9/8/chartex" xmlns:cx2="http://schemas.microsoft.com/office/drawing/2015/10/21/chartex" xmlns:cx3="http://schemas.microsoft.com/office/drawing/2016/5/9/chartex" xmlns:cx4="http://schemas.microsoft.com/office/drawing/2016/5/10/chartex" xmlns:cx5="http://schemas.microsoft.com/office/drawing/2016/5/11/chartex" xmlns:cx6="http://schemas.microsoft.com/office/drawing/2016/5/12/chartex" xmlns:cx7="http://schemas.microsoft.com/office/drawing/2016/5/13/chartex" xmlns:cx8="http://schemas.microsoft.com/office/drawing/2016/5/14/chartex" xmlns:mc="http://schemas.openxmlformats.org/markup-compatibility/2006" xmlns:aink="http://schemas.microsoft.com/office/drawing/2016/ink" xmlns:am3d="http://schemas.microsoft.com/office/drawing/2017/model3d" xmlns:o="urn:schemas-microsoft-com:office:office" xmlns:r="http://schemas.openxmlformats.org/officeDocument/2006/relationships" xmlns:m="http://schemas.openxmlformats.org/officeDocument/2006/math" xmlns:v="urn:schemas-microsoft-com:vml" xmlns:wp14="http://schemas.microsoft.com/office/word/2010/wordprocessingDrawing" xmlns:wp="http://schemas.openxmlformats.org/drawingml/2006/wordprocessingDrawing" xmlns:w10="urn:schemas-microsoft-com:office:word" xmlns:w="http://schemas.openxmlformats.org/wordprocessingml/2006/main" xmlns:w14="http://schemas.microsoft.com/office/word/2010/wordml" xmlns:w15="http://schemas.microsoft.com/office/word/2012/wordml" xmlns:w16cid="http://schemas.microsoft.com/office/word/2016/wordml/cid" xmlns:w16se="http://schemas.microsoft.com/office/word/2015/wordml/symex" xmlns:wpg="http://schemas.microsoft.com/office/word/2010/wordprocessingGroup" xmlns:wpi="http://schemas.microsoft.com/office/word/2010/wordprocessingInk" xmlns:wne="http://schemas.microsoft.com/office/word/2006/wordml" xmlns:wps="http://schemas.microsoft.com/office/word/2010/wordprocessingShape" mc:Ignorable="w14 w15 w16se w16cid wp14">
+<w:footnotes xmlns:wpc="http://schemas.microsoft.com/office/word/2010/wordprocessingCanvas" xmlns:cx="http://schemas.microsoft.com/office/drawing/2014/chartex" xmlns:cx1="http://schemas.microsoft.com/office/drawing/2015/9/8/chartex" xmlns:cx2="http://schemas.microsoft.com/office/drawing/2015/10/21/chartex" xmlns:cx3="http://schemas.microsoft.com/office/drawing/2016/5/9/chartex" xmlns:cx4="http://schemas.microsoft.com/office/drawing/2016/5/10/chartex" xmlns:cx5="http://schemas.microsoft.com/office/drawing/2016/5/11/chartex" xmlns:cx6="http://schemas.microsoft.com/office/drawing/2016/5/12/chartex" xmlns:cx7="http://schemas.microsoft.com/office/drawing/2016/5/13/chartex" xmlns:cx8="http://schemas.microsoft.com/office/drawing/2016/5/14/chartex" xmlns:mc="http://schemas.openxmlformats.org/markup-compatibility/2006" xmlns:aink="http://schemas.microsoft.com/office/drawing/2016/ink" xmlns:am3d="http://schemas.microsoft.com/office/drawing/2017/model3d" xmlns:o="urn:schemas-microsoft-com:office:office" xmlns:r="http://schemas.openxmlformats.org/officeDocument/2006/relationships" xmlns:m="http://schemas.openxmlformats.org/officeDocument/2006/math" xmlns:v="urn:schemas-microsoft-com:vml" xmlns:wp14="http://schemas.microsoft.com/office/word/2010/wordprocessingDrawing" xmlns:wp="http://schemas.openxmlformats.org/drawingml/2006/wordprocessingDrawing" xmlns:w10="urn:schemas-microsoft-com:office:word" xmlns:w="http://schemas.openxmlformats.org/wordprocessingml/2006/main" xmlns:w14="http://schemas.microsoft.com/office/word/2010/wordml" xmlns:w15="http://schemas.microsoft.com/office/word/2012/wordml" xmlns:w16cex="http://schemas.microsoft.com/office/word/2018/wordml/cex" xmlns:w16cid="http://schemas.microsoft.com/office/word/2016/wordml/cid" xmlns:w16="http://schemas.microsoft.com/office/word/2018/wordml" xmlns:w16sdtdh="http://schemas.microsoft.com/office/word/2020/wordml/sdtdatahash" xmlns:w16se="http://schemas.microsoft.com/office/word/2015/wordml/symex" xmlns:wpg="http://schemas.microsoft.com/office/word/2010/wordprocessingGroup" xmlns:wpi="http://schemas.microsoft.com/office/word/2010/wordprocessingInk" xmlns:wne="http://schemas.microsoft.com/office/word/2006/wordml" xmlns:wps="http://schemas.microsoft.com/office/word/2010/wordprocessingShape" mc:Ignorable="w14 w15 w16se w16cid w16 w16cex w16sdtdh wp14">
   <w:footnote w:type="separator" w:id="-1">
     <w:p>
       <w:pPr>
@@ -1375,11 +3291,11 @@
   <w:footnote w:id="1">
     <w:p>
       <w:pPr>
-        <w:pStyle w:val="Funotentext"/>
+        <w:pStyle w:val="FootnoteText"/>
       </w:pPr>
       <w:r>
         <w:rPr>
-          <w:rStyle w:val="Funotenzeichen"/>
+          <w:rStyle w:val="FootnoteReference"/>
         </w:rPr>
         <w:footnoteRef/>
       </w:r>
@@ -1399,11 +3315,11 @@
   <w:footnote w:id="2">
     <w:p>
       <w:pPr>
-        <w:pStyle w:val="Funotentext"/>
+        <w:pStyle w:val="FootnoteText"/>
       </w:pPr>
       <w:r>
         <w:rPr>
-          <w:rStyle w:val="Funotenzeichen"/>
+          <w:rStyle w:val="FootnoteReference"/>
         </w:rPr>
         <w:footnoteRef/>
       </w:r>
@@ -1418,15 +3334,129 @@
           <w:t>https://www.mouser.com/datasheet/2/348/bh1750fvi-e-186247.pdf</w:t>
         </w:r>
       </w:hyperlink>
-      <w:bookmarkStart w:id="4" w:name="_GoBack"/>
-      <w:bookmarkEnd w:id="4"/>
     </w:p>
   </w:footnote>
 </w:footnotes>
 </file>
 
+<file path=word/header1.xml><?xml version="1.0" encoding="utf-8"?>
+<w:hdr xmlns:wpc="http://schemas.microsoft.com/office/word/2010/wordprocessingCanvas" xmlns:cx="http://schemas.microsoft.com/office/drawing/2014/chartex" xmlns:cx1="http://schemas.microsoft.com/office/drawing/2015/9/8/chartex" xmlns:cx2="http://schemas.microsoft.com/office/drawing/2015/10/21/chartex" xmlns:cx3="http://schemas.microsoft.com/office/drawing/2016/5/9/chartex" xmlns:cx4="http://schemas.microsoft.com/office/drawing/2016/5/10/chartex" xmlns:cx5="http://schemas.microsoft.com/office/drawing/2016/5/11/chartex" xmlns:cx6="http://schemas.microsoft.com/office/drawing/2016/5/12/chartex" xmlns:cx7="http://schemas.microsoft.com/office/drawing/2016/5/13/chartex" xmlns:cx8="http://schemas.microsoft.com/office/drawing/2016/5/14/chartex" xmlns:mc="http://schemas.openxmlformats.org/markup-compatibility/2006" xmlns:aink="http://schemas.microsoft.com/office/drawing/2016/ink" xmlns:am3d="http://schemas.microsoft.com/office/drawing/2017/model3d" xmlns:o="urn:schemas-microsoft-com:office:office" xmlns:r="http://schemas.openxmlformats.org/officeDocument/2006/relationships" xmlns:m="http://schemas.openxmlformats.org/officeDocument/2006/math" xmlns:v="urn:schemas-microsoft-com:vml" xmlns:wp14="http://schemas.microsoft.com/office/word/2010/wordprocessingDrawing" xmlns:wp="http://schemas.openxmlformats.org/drawingml/2006/wordprocessingDrawing" xmlns:w10="urn:schemas-microsoft-com:office:word" xmlns:w="http://schemas.openxmlformats.org/wordprocessingml/2006/main" xmlns:w14="http://schemas.microsoft.com/office/word/2010/wordml" xmlns:w15="http://schemas.microsoft.com/office/word/2012/wordml" xmlns:w16cex="http://schemas.microsoft.com/office/word/2018/wordml/cex" xmlns:w16cid="http://schemas.microsoft.com/office/word/2016/wordml/cid" xmlns:w16="http://schemas.microsoft.com/office/word/2018/wordml" xmlns:w16sdtdh="http://schemas.microsoft.com/office/word/2020/wordml/sdtdatahash" xmlns:w16se="http://schemas.microsoft.com/office/word/2015/wordml/symex" xmlns:wpg="http://schemas.microsoft.com/office/word/2010/wordprocessingGroup" xmlns:wpi="http://schemas.microsoft.com/office/word/2010/wordprocessingInk" xmlns:wne="http://schemas.microsoft.com/office/word/2006/wordml" xmlns:wps="http://schemas.microsoft.com/office/word/2010/wordprocessingShape" mc:Ignorable="w14 w15 w16se w16cid w16 w16cex w16sdtdh wp14">
+  <w:tbl>
+    <w:tblPr>
+      <w:tblW w:w="0" w:type="auto"/>
+      <w:tblLayout w:type="fixed"/>
+      <w:tblLook w:val="06A0" w:firstRow="1" w:lastRow="0" w:firstColumn="1" w:lastColumn="0" w:noHBand="1" w:noVBand="1"/>
+    </w:tblPr>
+    <w:tblGrid>
+      <w:gridCol w:w="3020"/>
+      <w:gridCol w:w="3020"/>
+      <w:gridCol w:w="3020"/>
+    </w:tblGrid>
+    <w:tr>
+      <w:tc>
+        <w:tcPr>
+          <w:tcW w:w="3020" w:type="dxa"/>
+        </w:tcPr>
+        <w:p>
+          <w:pPr>
+            <w:pStyle w:val="Header"/>
+            <w:ind w:left="-115"/>
+          </w:pPr>
+        </w:p>
+      </w:tc>
+      <w:tc>
+        <w:tcPr>
+          <w:tcW w:w="3020" w:type="dxa"/>
+        </w:tcPr>
+        <w:p>
+          <w:pPr>
+            <w:pStyle w:val="Header"/>
+            <w:jc w:val="center"/>
+          </w:pPr>
+        </w:p>
+      </w:tc>
+      <w:tc>
+        <w:tcPr>
+          <w:tcW w:w="3020" w:type="dxa"/>
+        </w:tcPr>
+        <w:p>
+          <w:pPr>
+            <w:pStyle w:val="Header"/>
+            <w:ind w:right="-115"/>
+            <w:jc w:val="right"/>
+          </w:pPr>
+        </w:p>
+      </w:tc>
+    </w:tr>
+  </w:tbl>
+  <w:p>
+    <w:pPr>
+      <w:pStyle w:val="Header"/>
+    </w:pPr>
+  </w:p>
+</w:hdr>
+</file>
+
+<file path=word/header2.xml><?xml version="1.0" encoding="utf-8"?>
+<w:hdr xmlns:wpc="http://schemas.microsoft.com/office/word/2010/wordprocessingCanvas" xmlns:cx="http://schemas.microsoft.com/office/drawing/2014/chartex" xmlns:cx1="http://schemas.microsoft.com/office/drawing/2015/9/8/chartex" xmlns:cx2="http://schemas.microsoft.com/office/drawing/2015/10/21/chartex" xmlns:cx3="http://schemas.microsoft.com/office/drawing/2016/5/9/chartex" xmlns:cx4="http://schemas.microsoft.com/office/drawing/2016/5/10/chartex" xmlns:cx5="http://schemas.microsoft.com/office/drawing/2016/5/11/chartex" xmlns:cx6="http://schemas.microsoft.com/office/drawing/2016/5/12/chartex" xmlns:cx7="http://schemas.microsoft.com/office/drawing/2016/5/13/chartex" xmlns:cx8="http://schemas.microsoft.com/office/drawing/2016/5/14/chartex" xmlns:mc="http://schemas.openxmlformats.org/markup-compatibility/2006" xmlns:aink="http://schemas.microsoft.com/office/drawing/2016/ink" xmlns:am3d="http://schemas.microsoft.com/office/drawing/2017/model3d" xmlns:o="urn:schemas-microsoft-com:office:office" xmlns:r="http://schemas.openxmlformats.org/officeDocument/2006/relationships" xmlns:m="http://schemas.openxmlformats.org/officeDocument/2006/math" xmlns:v="urn:schemas-microsoft-com:vml" xmlns:wp14="http://schemas.microsoft.com/office/word/2010/wordprocessingDrawing" xmlns:wp="http://schemas.openxmlformats.org/drawingml/2006/wordprocessingDrawing" xmlns:w10="urn:schemas-microsoft-com:office:word" xmlns:w="http://schemas.openxmlformats.org/wordprocessingml/2006/main" xmlns:w14="http://schemas.microsoft.com/office/word/2010/wordml" xmlns:w15="http://schemas.microsoft.com/office/word/2012/wordml" xmlns:w16cex="http://schemas.microsoft.com/office/word/2018/wordml/cex" xmlns:w16cid="http://schemas.microsoft.com/office/word/2016/wordml/cid" xmlns:w16="http://schemas.microsoft.com/office/word/2018/wordml" xmlns:w16sdtdh="http://schemas.microsoft.com/office/word/2020/wordml/sdtdatahash" xmlns:w16se="http://schemas.microsoft.com/office/word/2015/wordml/symex" xmlns:wpg="http://schemas.microsoft.com/office/word/2010/wordprocessingGroup" xmlns:wpi="http://schemas.microsoft.com/office/word/2010/wordprocessingInk" xmlns:wne="http://schemas.microsoft.com/office/word/2006/wordml" xmlns:wps="http://schemas.microsoft.com/office/word/2010/wordprocessingShape" mc:Ignorable="w14 w15 w16se w16cid w16 w16cex w16sdtdh wp14">
+  <w:tbl>
+    <w:tblPr>
+      <w:tblW w:w="0" w:type="auto"/>
+      <w:tblLayout w:type="fixed"/>
+      <w:tblLook w:val="06A0" w:firstRow="1" w:lastRow="0" w:firstColumn="1" w:lastColumn="0" w:noHBand="1" w:noVBand="1"/>
+    </w:tblPr>
+    <w:tblGrid>
+      <w:gridCol w:w="3020"/>
+      <w:gridCol w:w="3020"/>
+      <w:gridCol w:w="3020"/>
+    </w:tblGrid>
+    <w:tr>
+      <w:tc>
+        <w:tcPr>
+          <w:tcW w:w="3020" w:type="dxa"/>
+        </w:tcPr>
+        <w:p>
+          <w:pPr>
+            <w:pStyle w:val="Header"/>
+            <w:ind w:left="-115"/>
+          </w:pPr>
+        </w:p>
+      </w:tc>
+      <w:tc>
+        <w:tcPr>
+          <w:tcW w:w="3020" w:type="dxa"/>
+        </w:tcPr>
+        <w:p>
+          <w:pPr>
+            <w:pStyle w:val="Header"/>
+            <w:jc w:val="center"/>
+          </w:pPr>
+        </w:p>
+      </w:tc>
+      <w:tc>
+        <w:tcPr>
+          <w:tcW w:w="3020" w:type="dxa"/>
+        </w:tcPr>
+        <w:p>
+          <w:pPr>
+            <w:pStyle w:val="Header"/>
+            <w:ind w:right="-115"/>
+            <w:jc w:val="right"/>
+          </w:pPr>
+        </w:p>
+      </w:tc>
+    </w:tr>
+  </w:tbl>
+  <w:p>
+    <w:pPr>
+      <w:pStyle w:val="Header"/>
+    </w:pPr>
+  </w:p>
+</w:hdr>
+</file>
+
 <file path=word/styles.xml><?xml version="1.0" encoding="utf-8"?>
-<w:styles xmlns:mc="http://schemas.openxmlformats.org/markup-compatibility/2006" xmlns:r="http://schemas.openxmlformats.org/officeDocument/2006/relationships" xmlns:w="http://schemas.openxmlformats.org/wordprocessingml/2006/main" xmlns:w14="http://schemas.microsoft.com/office/word/2010/wordml" xmlns:w15="http://schemas.microsoft.com/office/word/2012/wordml" xmlns:w16cid="http://schemas.microsoft.com/office/word/2016/wordml/cid" xmlns:w16se="http://schemas.microsoft.com/office/word/2015/wordml/symex" mc:Ignorable="w14 w15 w16se w16cid">
+<w:styles xmlns:mc="http://schemas.openxmlformats.org/markup-compatibility/2006" xmlns:r="http://schemas.openxmlformats.org/officeDocument/2006/relationships" xmlns:w="http://schemas.openxmlformats.org/wordprocessingml/2006/main" xmlns:w14="http://schemas.microsoft.com/office/word/2010/wordml" xmlns:w15="http://schemas.microsoft.com/office/word/2012/wordml" xmlns:w16cex="http://schemas.microsoft.com/office/word/2018/wordml/cex" xmlns:w16cid="http://schemas.microsoft.com/office/word/2016/wordml/cid" xmlns:w16="http://schemas.microsoft.com/office/word/2018/wordml" xmlns:w16sdtdh="http://schemas.microsoft.com/office/word/2020/wordml/sdtdatahash" xmlns:w16se="http://schemas.microsoft.com/office/word/2015/wordml/symex" mc:Ignorable="w14 w15 w16se w16cid w16 w16cex w16sdtdh">
   <w:docDefaults>
     <w:rPrDefault>
       <w:rPr>
@@ -1442,7 +3472,7 @@
       </w:pPr>
     </w:pPrDefault>
   </w:docDefaults>
-  <w:latentStyles w:defLockedState="0" w:defUIPriority="99" w:defSemiHidden="0" w:defUnhideWhenUsed="0" w:defQFormat="0" w:count="375">
+  <w:latentStyles w:defLockedState="0" w:defUIPriority="99" w:defSemiHidden="0" w:defUnhideWhenUsed="0" w:defQFormat="0" w:count="376">
     <w:lsdException w:name="Normal" w:uiPriority="0" w:qFormat="1"/>
     <w:lsdException w:name="heading 1" w:uiPriority="9" w:qFormat="1"/>
     <w:lsdException w:name="heading 2" w:semiHidden="1" w:uiPriority="9" w:unhideWhenUsed="1" w:qFormat="1"/>
@@ -1818,8 +3848,9 @@
     <w:lsdException w:name="Smart Hyperlink" w:semiHidden="1" w:unhideWhenUsed="1"/>
     <w:lsdException w:name="Hashtag" w:semiHidden="1" w:unhideWhenUsed="1"/>
     <w:lsdException w:name="Unresolved Mention" w:semiHidden="1" w:unhideWhenUsed="1"/>
+    <w:lsdException w:name="Smart Link" w:semiHidden="1" w:unhideWhenUsed="1"/>
   </w:latentStyles>
-  <w:style w:type="paragraph" w:default="1" w:styleId="Standard">
+  <w:style w:type="paragraph" w:default="1" w:styleId="Normal">
     <w:name w:val="Normal"/>
     <w:qFormat/>
     <w:rsid w:val="00CF1D53"/>
@@ -1828,11 +3859,11 @@
       <w:sz w:val="24"/>
     </w:rPr>
   </w:style>
-  <w:style w:type="paragraph" w:styleId="berschrift1">
+  <w:style w:type="paragraph" w:styleId="Heading1">
     <w:name w:val="heading 1"/>
-    <w:basedOn w:val="Standard"/>
-    <w:next w:val="Standard"/>
-    <w:link w:val="berschrift1Zchn"/>
+    <w:basedOn w:val="Normal"/>
+    <w:next w:val="Normal"/>
+    <w:link w:val="Heading1Char"/>
     <w:uiPriority w:val="9"/>
     <w:qFormat/>
     <w:rsid w:val="00CF1D53"/>
@@ -1849,11 +3880,11 @@
       <w:szCs w:val="32"/>
     </w:rPr>
   </w:style>
-  <w:style w:type="paragraph" w:styleId="berschrift2">
+  <w:style w:type="paragraph" w:styleId="Heading2">
     <w:name w:val="heading 2"/>
-    <w:basedOn w:val="Standard"/>
-    <w:next w:val="Standard"/>
-    <w:link w:val="berschrift2Zchn"/>
+    <w:basedOn w:val="Normal"/>
+    <w:next w:val="Normal"/>
+    <w:link w:val="Heading2Char"/>
     <w:uiPriority w:val="9"/>
     <w:unhideWhenUsed/>
     <w:qFormat/>
@@ -1871,13 +3902,13 @@
       <w:szCs w:val="26"/>
     </w:rPr>
   </w:style>
-  <w:style w:type="character" w:default="1" w:styleId="Absatz-Standardschriftart">
+  <w:style w:type="character" w:default="1" w:styleId="DefaultParagraphFont">
     <w:name w:val="Default Paragraph Font"/>
     <w:uiPriority w:val="1"/>
     <w:semiHidden/>
     <w:unhideWhenUsed/>
   </w:style>
-  <w:style w:type="table" w:default="1" w:styleId="NormaleTabelle">
+  <w:style w:type="table" w:default="1" w:styleId="TableNormal">
     <w:name w:val="Normal Table"/>
     <w:uiPriority w:val="99"/>
     <w:semiHidden/>
@@ -1892,15 +3923,15 @@
       </w:tblCellMar>
     </w:tblPr>
   </w:style>
-  <w:style w:type="numbering" w:default="1" w:styleId="KeineListe">
+  <w:style w:type="numbering" w:default="1" w:styleId="NoList">
     <w:name w:val="No List"/>
     <w:uiPriority w:val="99"/>
     <w:semiHidden/>
     <w:unhideWhenUsed/>
   </w:style>
-  <w:style w:type="paragraph" w:styleId="KeinLeerraum">
+  <w:style w:type="paragraph" w:styleId="NoSpacing">
     <w:name w:val="No Spacing"/>
-    <w:link w:val="KeinLeerraumZchn"/>
+    <w:link w:val="NoSpacingChar"/>
     <w:uiPriority w:val="1"/>
     <w:qFormat/>
     <w:rsid w:val="00CF1D53"/>
@@ -1912,10 +3943,10 @@
       <w:lang w:eastAsia="de-DE"/>
     </w:rPr>
   </w:style>
-  <w:style w:type="character" w:customStyle="1" w:styleId="KeinLeerraumZchn">
-    <w:name w:val="Kein Leerraum Zchn"/>
-    <w:basedOn w:val="Absatz-Standardschriftart"/>
-    <w:link w:val="KeinLeerraum"/>
+  <w:style w:type="character" w:customStyle="1" w:styleId="NoSpacingChar">
+    <w:name w:val="No Spacing Char"/>
+    <w:basedOn w:val="DefaultParagraphFont"/>
+    <w:link w:val="NoSpacing"/>
     <w:uiPriority w:val="1"/>
     <w:rsid w:val="00CF1D53"/>
     <w:rPr>
@@ -1923,10 +3954,10 @@
       <w:lang w:eastAsia="de-DE"/>
     </w:rPr>
   </w:style>
-  <w:style w:type="character" w:customStyle="1" w:styleId="berschrift1Zchn">
-    <w:name w:val="Überschrift 1 Zchn"/>
-    <w:basedOn w:val="Absatz-Standardschriftart"/>
-    <w:link w:val="berschrift1"/>
+  <w:style w:type="character" w:customStyle="1" w:styleId="Heading1Char">
+    <w:name w:val="Heading 1 Char"/>
+    <w:basedOn w:val="DefaultParagraphFont"/>
+    <w:link w:val="Heading1"/>
     <w:uiPriority w:val="9"/>
     <w:rsid w:val="00CF1D53"/>
     <w:rPr>
@@ -1936,10 +3967,10 @@
       <w:szCs w:val="32"/>
     </w:rPr>
   </w:style>
-  <w:style w:type="paragraph" w:styleId="Inhaltsverzeichnisberschrift">
+  <w:style w:type="paragraph" w:styleId="TOCHeading">
     <w:name w:val="TOC Heading"/>
-    <w:basedOn w:val="berschrift1"/>
-    <w:next w:val="Standard"/>
+    <w:basedOn w:val="Heading1"/>
+    <w:next w:val="Normal"/>
     <w:uiPriority w:val="39"/>
     <w:unhideWhenUsed/>
     <w:qFormat/>
@@ -1951,10 +3982,10 @@
       <w:lang w:eastAsia="de-DE"/>
     </w:rPr>
   </w:style>
-  <w:style w:type="paragraph" w:styleId="Kopfzeile">
+  <w:style w:type="paragraph" w:styleId="Header">
     <w:name w:val="header"/>
-    <w:basedOn w:val="Standard"/>
-    <w:link w:val="KopfzeileZchn"/>
+    <w:basedOn w:val="Normal"/>
+    <w:link w:val="HeaderChar"/>
     <w:uiPriority w:val="99"/>
     <w:unhideWhenUsed/>
     <w:rsid w:val="00BB2207"/>
@@ -1966,10 +3997,10 @@
       <w:spacing w:after="0" w:line="240" w:lineRule="auto"/>
     </w:pPr>
   </w:style>
-  <w:style w:type="character" w:customStyle="1" w:styleId="KopfzeileZchn">
-    <w:name w:val="Kopfzeile Zchn"/>
-    <w:basedOn w:val="Absatz-Standardschriftart"/>
-    <w:link w:val="Kopfzeile"/>
+  <w:style w:type="character" w:customStyle="1" w:styleId="HeaderChar">
+    <w:name w:val="Header Char"/>
+    <w:basedOn w:val="DefaultParagraphFont"/>
+    <w:link w:val="Header"/>
     <w:uiPriority w:val="99"/>
     <w:rsid w:val="00BB2207"/>
     <w:rPr>
@@ -1977,10 +4008,10 @@
       <w:sz w:val="24"/>
     </w:rPr>
   </w:style>
-  <w:style w:type="paragraph" w:styleId="Fuzeile">
+  <w:style w:type="paragraph" w:styleId="Footer">
     <w:name w:val="footer"/>
-    <w:basedOn w:val="Standard"/>
-    <w:link w:val="FuzeileZchn"/>
+    <w:basedOn w:val="Normal"/>
+    <w:link w:val="FooterChar"/>
     <w:uiPriority w:val="99"/>
     <w:unhideWhenUsed/>
     <w:rsid w:val="00BB2207"/>
@@ -1992,10 +4023,10 @@
       <w:spacing w:after="0" w:line="240" w:lineRule="auto"/>
     </w:pPr>
   </w:style>
-  <w:style w:type="character" w:customStyle="1" w:styleId="FuzeileZchn">
-    <w:name w:val="Fußzeile Zchn"/>
-    <w:basedOn w:val="Absatz-Standardschriftart"/>
-    <w:link w:val="Fuzeile"/>
+  <w:style w:type="character" w:customStyle="1" w:styleId="FooterChar">
+    <w:name w:val="Footer Char"/>
+    <w:basedOn w:val="DefaultParagraphFont"/>
+    <w:link w:val="Footer"/>
     <w:uiPriority w:val="99"/>
     <w:rsid w:val="00BB2207"/>
     <w:rPr>
@@ -2003,10 +4034,10 @@
       <w:sz w:val="24"/>
     </w:rPr>
   </w:style>
-  <w:style w:type="paragraph" w:styleId="Verzeichnis1">
+  <w:style w:type="paragraph" w:styleId="TOC1">
     <w:name w:val="toc 1"/>
-    <w:basedOn w:val="Standard"/>
-    <w:next w:val="Standard"/>
+    <w:basedOn w:val="Normal"/>
+    <w:next w:val="Normal"/>
     <w:autoRedefine/>
     <w:uiPriority w:val="39"/>
     <w:unhideWhenUsed/>
@@ -2017,7 +4048,7 @@
   </w:style>
   <w:style w:type="character" w:styleId="Hyperlink">
     <w:name w:val="Hyperlink"/>
-    <w:basedOn w:val="Absatz-Standardschriftart"/>
+    <w:basedOn w:val="DefaultParagraphFont"/>
     <w:uiPriority w:val="99"/>
     <w:unhideWhenUsed/>
     <w:rsid w:val="00BB2207"/>
@@ -2026,10 +4057,10 @@
       <w:u w:val="single"/>
     </w:rPr>
   </w:style>
-  <w:style w:type="character" w:customStyle="1" w:styleId="berschrift2Zchn">
-    <w:name w:val="Überschrift 2 Zchn"/>
-    <w:basedOn w:val="Absatz-Standardschriftart"/>
-    <w:link w:val="berschrift2"/>
+  <w:style w:type="character" w:customStyle="1" w:styleId="Heading2Char">
+    <w:name w:val="Heading 2 Char"/>
+    <w:basedOn w:val="DefaultParagraphFont"/>
+    <w:link w:val="Heading2"/>
     <w:uiPriority w:val="9"/>
     <w:rsid w:val="001C4596"/>
     <w:rPr>
@@ -2039,9 +4070,9 @@
       <w:szCs w:val="26"/>
     </w:rPr>
   </w:style>
-  <w:style w:type="table" w:styleId="Tabellenraster">
+  <w:style w:type="table" w:styleId="TableGrid">
     <w:name w:val="Table Grid"/>
-    <w:basedOn w:val="NormaleTabelle"/>
+    <w:basedOn w:val="TableNormal"/>
     <w:uiPriority w:val="39"/>
     <w:rsid w:val="001C4596"/>
     <w:pPr>
@@ -2058,10 +4089,10 @@
       </w:tblBorders>
     </w:tblPr>
   </w:style>
-  <w:style w:type="paragraph" w:styleId="Funotentext">
+  <w:style w:type="paragraph" w:styleId="FootnoteText">
     <w:name w:val="footnote text"/>
-    <w:basedOn w:val="Standard"/>
-    <w:link w:val="FunotentextZchn"/>
+    <w:basedOn w:val="Normal"/>
+    <w:link w:val="FootnoteTextChar"/>
     <w:uiPriority w:val="99"/>
     <w:semiHidden/>
     <w:unhideWhenUsed/>
@@ -2074,10 +4105,10 @@
       <w:szCs w:val="20"/>
     </w:rPr>
   </w:style>
-  <w:style w:type="character" w:customStyle="1" w:styleId="FunotentextZchn">
-    <w:name w:val="Fußnotentext Zchn"/>
-    <w:basedOn w:val="Absatz-Standardschriftart"/>
-    <w:link w:val="Funotentext"/>
+  <w:style w:type="character" w:customStyle="1" w:styleId="FootnoteTextChar">
+    <w:name w:val="Footnote Text Char"/>
+    <w:basedOn w:val="DefaultParagraphFont"/>
+    <w:link w:val="FootnoteText"/>
     <w:uiPriority w:val="99"/>
     <w:semiHidden/>
     <w:rsid w:val="008235B6"/>
@@ -2087,9 +4118,9 @@
       <w:szCs w:val="20"/>
     </w:rPr>
   </w:style>
-  <w:style w:type="character" w:styleId="Funotenzeichen">
+  <w:style w:type="character" w:styleId="FootnoteReference">
     <w:name w:val="footnote reference"/>
-    <w:basedOn w:val="Absatz-Standardschriftart"/>
+    <w:basedOn w:val="DefaultParagraphFont"/>
     <w:uiPriority w:val="99"/>
     <w:unhideWhenUsed/>
     <w:rsid w:val="008235B6"/>
@@ -2097,9 +4128,9 @@
       <w:vertAlign w:val="superscript"/>
     </w:rPr>
   </w:style>
-  <w:style w:type="character" w:styleId="NichtaufgelsteErwhnung">
+  <w:style w:type="character" w:styleId="UnresolvedMention">
     <w:name w:val="Unresolved Mention"/>
-    <w:basedOn w:val="Absatz-Standardschriftart"/>
+    <w:basedOn w:val="DefaultParagraphFont"/>
     <w:uiPriority w:val="99"/>
     <w:semiHidden/>
     <w:unhideWhenUsed/>
@@ -2109,9 +4140,9 @@
       <w:shd w:val="clear" w:color="auto" w:fill="E1DFDD"/>
     </w:rPr>
   </w:style>
-  <w:style w:type="character" w:styleId="BesuchterLink">
+  <w:style w:type="character" w:styleId="FollowedHyperlink">
     <w:name w:val="FollowedHyperlink"/>
-    <w:basedOn w:val="Absatz-Standardschriftart"/>
+    <w:basedOn w:val="DefaultParagraphFont"/>
     <w:uiPriority w:val="99"/>
     <w:semiHidden/>
     <w:unhideWhenUsed/>
@@ -2121,10 +4152,10 @@
       <w:u w:val="single"/>
     </w:rPr>
   </w:style>
-  <w:style w:type="paragraph" w:styleId="Sprechblasentext">
+  <w:style w:type="paragraph" w:styleId="BalloonText">
     <w:name w:val="Balloon Text"/>
-    <w:basedOn w:val="Standard"/>
-    <w:link w:val="SprechblasentextZchn"/>
+    <w:basedOn w:val="Normal"/>
+    <w:link w:val="BalloonTextChar"/>
     <w:uiPriority w:val="99"/>
     <w:semiHidden/>
     <w:unhideWhenUsed/>
@@ -2138,15 +4169,47 @@
       <w:szCs w:val="18"/>
     </w:rPr>
   </w:style>
-  <w:style w:type="character" w:customStyle="1" w:styleId="SprechblasentextZchn">
-    <w:name w:val="Sprechblasentext Zchn"/>
-    <w:basedOn w:val="Absatz-Standardschriftart"/>
-    <w:link w:val="Sprechblasentext"/>
+  <w:style w:type="character" w:customStyle="1" w:styleId="BalloonTextChar">
+    <w:name w:val="Balloon Text Char"/>
+    <w:basedOn w:val="DefaultParagraphFont"/>
+    <w:link w:val="BalloonText"/>
     <w:uiPriority w:val="99"/>
     <w:semiHidden/>
     <w:rsid w:val="00CA4213"/>
     <w:rPr>
       <w:rFonts w:ascii="Segoe UI" w:hAnsi="Segoe UI" w:cs="Segoe UI"/>
+      <w:sz w:val="18"/>
+      <w:szCs w:val="18"/>
+    </w:rPr>
+  </w:style>
+  <w:style w:type="paragraph" w:styleId="TOC2">
+    <w:name w:val="toc 2"/>
+    <w:basedOn w:val="Normal"/>
+    <w:next w:val="Normal"/>
+    <w:autoRedefine/>
+    <w:uiPriority w:val="39"/>
+    <w:unhideWhenUsed/>
+    <w:rsid w:val="004A6695"/>
+    <w:pPr>
+      <w:spacing w:after="100"/>
+      <w:ind w:left="240"/>
+    </w:pPr>
+  </w:style>
+  <w:style w:type="paragraph" w:styleId="Caption">
+    <w:name w:val="caption"/>
+    <w:basedOn w:val="Normal"/>
+    <w:next w:val="Normal"/>
+    <w:uiPriority w:val="35"/>
+    <w:unhideWhenUsed/>
+    <w:qFormat/>
+    <w:rsid w:val="00FA210C"/>
+    <w:pPr>
+      <w:spacing w:after="200" w:line="240" w:lineRule="auto"/>
+    </w:pPr>
+    <w:rPr>
+      <w:i/>
+      <w:iCs/>
+      <w:color w:val="44546A" w:themeColor="text2"/>
       <w:sz w:val="18"/>
       <w:szCs w:val="18"/>
     </w:rPr>
@@ -2473,7 +4536,7 @@
 </file>
 
 <file path=customXml/itemProps2.xml><?xml version="1.0" encoding="utf-8"?>
-<ds:datastoreItem xmlns:ds="http://schemas.openxmlformats.org/officeDocument/2006/customXml" ds:itemID="{CC0E6841-D332-4674-9984-2D6161A1FFE6}">
+<ds:datastoreItem xmlns:ds="http://schemas.openxmlformats.org/officeDocument/2006/customXml" ds:itemID="{D8460D91-B42B-445D-A259-576CBBD7D9B3}">
   <ds:schemaRefs>
     <ds:schemaRef ds:uri="http://schemas.openxmlformats.org/officeDocument/2006/bibliography"/>
   </ds:schemaRefs>

</xml_diff>